<commit_message>
Day 4 assignment on OOPs concept
</commit_message>
<xml_diff>
--- a/Notes.docx
+++ b/Notes.docx
@@ -193,7 +193,24 @@
           <w:szCs w:val="28"/>
         </w:rPr>
         <w:tab/>
-        <w:t>properties: id, name, dob, gender, ....</w:t>
+      </w:r>
+      <w:proofErr w:type="gramStart"/>
+      <w:r>
+        <w:rPr>
+          <w:rFonts w:ascii="Consolas" w:hAnsi="Consolas"/>
+          <w:sz w:val="28"/>
+          <w:szCs w:val="28"/>
+        </w:rPr>
+        <w:t>properties</w:t>
+      </w:r>
+      <w:proofErr w:type="gramEnd"/>
+      <w:r>
+        <w:rPr>
+          <w:rFonts w:ascii="Consolas" w:hAnsi="Consolas"/>
+          <w:sz w:val="28"/>
+          <w:szCs w:val="28"/>
+        </w:rPr>
+        <w:t>: id, name, dob, gender, ....</w:t>
       </w:r>
       <w:r>
         <w:rPr>
@@ -368,6 +385,7 @@
           <w:szCs w:val="28"/>
         </w:rPr>
       </w:pPr>
+      <w:proofErr w:type="spellStart"/>
       <w:r>
         <w:rPr>
           <w:rFonts w:ascii="Consolas" w:hAnsi="Consolas"/>
@@ -376,6 +394,7 @@
         </w:rPr>
         <w:t>javap</w:t>
       </w:r>
+      <w:proofErr w:type="spellEnd"/>
     </w:p>
     <w:p>
       <w:pPr>
@@ -1195,13 +1214,23 @@
           <w:szCs w:val="28"/>
         </w:rPr>
       </w:pPr>
-      <w:r>
-        <w:rPr>
-          <w:rFonts w:ascii="Consolas" w:hAnsi="Consolas"/>
-          <w:sz w:val="28"/>
-          <w:szCs w:val="28"/>
-        </w:rPr>
-        <w:t>class, interface, array</w:t>
+      <w:proofErr w:type="gramStart"/>
+      <w:r>
+        <w:rPr>
+          <w:rFonts w:ascii="Consolas" w:hAnsi="Consolas"/>
+          <w:sz w:val="28"/>
+          <w:szCs w:val="28"/>
+        </w:rPr>
+        <w:t>class</w:t>
+      </w:r>
+      <w:proofErr w:type="gramEnd"/>
+      <w:r>
+        <w:rPr>
+          <w:rFonts w:ascii="Consolas" w:hAnsi="Consolas"/>
+          <w:sz w:val="28"/>
+          <w:szCs w:val="28"/>
+        </w:rPr>
+        <w:t>, interface, array</w:t>
       </w:r>
     </w:p>
     <w:p>
@@ -1886,8 +1915,18 @@
           <w:sz w:val="28"/>
           <w:szCs w:val="28"/>
         </w:rPr>
-        <w:t xml:space="preserve"> Switch can be used only for numbers, strings, char &amp; enum</w:t>
-      </w:r>
+        <w:t xml:space="preserve"> Switch can be used only for numbers, strings, char &amp; </w:t>
+      </w:r>
+      <w:proofErr w:type="spellStart"/>
+      <w:r>
+        <w:rPr>
+          <w:rFonts w:ascii="Consolas" w:hAnsi="Consolas"/>
+          <w:sz w:val="28"/>
+          <w:szCs w:val="28"/>
+        </w:rPr>
+        <w:t>enum</w:t>
+      </w:r>
+      <w:proofErr w:type="spellEnd"/>
     </w:p>
     <w:p>
       <w:pPr>
@@ -1999,6 +2038,7 @@
           <w:szCs w:val="28"/>
         </w:rPr>
       </w:pPr>
+      <w:proofErr w:type="spellStart"/>
       <w:r>
         <w:rPr>
           <w:rFonts w:ascii="Consolas" w:hAnsi="Consolas"/>
@@ -2008,6 +2048,7 @@
         </w:rPr>
         <w:t>ForDemo</w:t>
       </w:r>
+      <w:proofErr w:type="spellEnd"/>
     </w:p>
     <w:p>
       <w:pPr>
@@ -2178,13 +2219,23 @@
           <w:szCs w:val="28"/>
         </w:rPr>
       </w:pPr>
-      <w:r>
-        <w:rPr>
-          <w:rFonts w:ascii="Consolas" w:hAnsi="Consolas"/>
-          <w:sz w:val="28"/>
-          <w:szCs w:val="28"/>
-        </w:rPr>
-        <w:t>main(String[] args);</w:t>
+      <w:proofErr w:type="gramStart"/>
+      <w:r>
+        <w:rPr>
+          <w:rFonts w:ascii="Consolas" w:hAnsi="Consolas"/>
+          <w:sz w:val="28"/>
+          <w:szCs w:val="28"/>
+        </w:rPr>
+        <w:t>main(</w:t>
+      </w:r>
+      <w:proofErr w:type="gramEnd"/>
+      <w:r>
+        <w:rPr>
+          <w:rFonts w:ascii="Consolas" w:hAnsi="Consolas"/>
+          <w:sz w:val="28"/>
+          <w:szCs w:val="28"/>
+        </w:rPr>
+        <w:t>String[] args);</w:t>
       </w:r>
     </w:p>
     <w:p>
@@ -2281,41 +2332,99 @@
           <w:sz w:val="28"/>
           <w:szCs w:val="28"/>
         </w:rPr>
-        <w:t>Command line argument is string type, you can convert to int or double or char or boolean using some inbuilt classes</w:t>
-      </w:r>
-    </w:p>
-    <w:p>
-      <w:pPr>
-        <w:rPr>
-          <w:rFonts w:ascii="Consolas" w:hAnsi="Consolas"/>
-          <w:sz w:val="28"/>
-          <w:szCs w:val="28"/>
-        </w:rPr>
-      </w:pPr>
-      <w:r>
-        <w:rPr>
-          <w:rFonts w:ascii="Consolas" w:hAnsi="Consolas"/>
-          <w:sz w:val="28"/>
-          <w:szCs w:val="28"/>
-        </w:rPr>
-        <w:t>Integer.parseInt(“10”); returns int</w:t>
-      </w:r>
-    </w:p>
-    <w:p>
-      <w:pPr>
-        <w:rPr>
-          <w:rFonts w:ascii="Consolas" w:hAnsi="Consolas"/>
-          <w:sz w:val="28"/>
-          <w:szCs w:val="28"/>
-        </w:rPr>
-      </w:pPr>
-      <w:r>
-        <w:rPr>
-          <w:rFonts w:ascii="Consolas" w:hAnsi="Consolas"/>
-          <w:sz w:val="28"/>
-          <w:szCs w:val="28"/>
-        </w:rPr>
-        <w:t>Double.parseDouble(“10.25”); return double</w:t>
+        <w:t xml:space="preserve">Command line argument is string type, you can convert to int or double or char or </w:t>
+      </w:r>
+      <w:proofErr w:type="gramStart"/>
+      <w:r>
+        <w:rPr>
+          <w:rFonts w:ascii="Consolas" w:hAnsi="Consolas"/>
+          <w:sz w:val="28"/>
+          <w:szCs w:val="28"/>
+        </w:rPr>
+        <w:t>boolean</w:t>
+      </w:r>
+      <w:proofErr w:type="gramEnd"/>
+      <w:r>
+        <w:rPr>
+          <w:rFonts w:ascii="Consolas" w:hAnsi="Consolas"/>
+          <w:sz w:val="28"/>
+          <w:szCs w:val="28"/>
+        </w:rPr>
+        <w:t xml:space="preserve"> using some inbuilt classes</w:t>
+      </w:r>
+    </w:p>
+    <w:p>
+      <w:pPr>
+        <w:rPr>
+          <w:rFonts w:ascii="Consolas" w:hAnsi="Consolas"/>
+          <w:sz w:val="28"/>
+          <w:szCs w:val="28"/>
+        </w:rPr>
+      </w:pPr>
+      <w:proofErr w:type="spellStart"/>
+      <w:proofErr w:type="gramStart"/>
+      <w:r>
+        <w:rPr>
+          <w:rFonts w:ascii="Consolas" w:hAnsi="Consolas"/>
+          <w:sz w:val="28"/>
+          <w:szCs w:val="28"/>
+        </w:rPr>
+        <w:t>Integer.parseInt</w:t>
+      </w:r>
+      <w:proofErr w:type="spellEnd"/>
+      <w:r>
+        <w:rPr>
+          <w:rFonts w:ascii="Consolas" w:hAnsi="Consolas"/>
+          <w:sz w:val="28"/>
+          <w:szCs w:val="28"/>
+        </w:rPr>
+        <w:t>(</w:t>
+      </w:r>
+      <w:proofErr w:type="gramEnd"/>
+      <w:r>
+        <w:rPr>
+          <w:rFonts w:ascii="Consolas" w:hAnsi="Consolas"/>
+          <w:sz w:val="28"/>
+          <w:szCs w:val="28"/>
+        </w:rPr>
+        <w:t>“10”); returns int</w:t>
+      </w:r>
+    </w:p>
+    <w:p>
+      <w:pPr>
+        <w:rPr>
+          <w:rFonts w:ascii="Consolas" w:hAnsi="Consolas"/>
+          <w:sz w:val="28"/>
+          <w:szCs w:val="28"/>
+        </w:rPr>
+      </w:pPr>
+      <w:proofErr w:type="spellStart"/>
+      <w:proofErr w:type="gramStart"/>
+      <w:r>
+        <w:rPr>
+          <w:rFonts w:ascii="Consolas" w:hAnsi="Consolas"/>
+          <w:sz w:val="28"/>
+          <w:szCs w:val="28"/>
+        </w:rPr>
+        <w:t>Double.parseDouble</w:t>
+      </w:r>
+      <w:proofErr w:type="spellEnd"/>
+      <w:r>
+        <w:rPr>
+          <w:rFonts w:ascii="Consolas" w:hAnsi="Consolas"/>
+          <w:sz w:val="28"/>
+          <w:szCs w:val="28"/>
+        </w:rPr>
+        <w:t>(</w:t>
+      </w:r>
+      <w:proofErr w:type="gramEnd"/>
+      <w:r>
+        <w:rPr>
+          <w:rFonts w:ascii="Consolas" w:hAnsi="Consolas"/>
+          <w:sz w:val="28"/>
+          <w:szCs w:val="28"/>
+        </w:rPr>
+        <w:t>“10.25”); return double</w:t>
       </w:r>
     </w:p>
     <w:p>
@@ -2442,30 +2551,50 @@
           <w:szCs w:val="28"/>
         </w:rPr>
       </w:pPr>
-      <w:r>
-        <w:rPr>
-          <w:rFonts w:ascii="Consolas" w:hAnsi="Consolas"/>
-          <w:sz w:val="28"/>
-          <w:szCs w:val="28"/>
-        </w:rPr>
-        <w:t>Type[] variable = new Type[size];</w:t>
-      </w:r>
-    </w:p>
-    <w:p>
-      <w:pPr>
-        <w:rPr>
-          <w:rFonts w:ascii="Consolas" w:hAnsi="Consolas"/>
-          <w:sz w:val="28"/>
-          <w:szCs w:val="28"/>
-        </w:rPr>
-      </w:pPr>
-      <w:r>
-        <w:rPr>
-          <w:rFonts w:ascii="Consolas" w:hAnsi="Consolas"/>
-          <w:sz w:val="28"/>
-          <w:szCs w:val="28"/>
-        </w:rPr>
-        <w:t>Type[] variable = {value, value, .....};</w:t>
+      <w:proofErr w:type="gramStart"/>
+      <w:r>
+        <w:rPr>
+          <w:rFonts w:ascii="Consolas" w:hAnsi="Consolas"/>
+          <w:sz w:val="28"/>
+          <w:szCs w:val="28"/>
+        </w:rPr>
+        <w:t>Type[</w:t>
+      </w:r>
+      <w:proofErr w:type="gramEnd"/>
+      <w:r>
+        <w:rPr>
+          <w:rFonts w:ascii="Consolas" w:hAnsi="Consolas"/>
+          <w:sz w:val="28"/>
+          <w:szCs w:val="28"/>
+        </w:rPr>
+        <w:t>] variable = new Type[size];</w:t>
+      </w:r>
+    </w:p>
+    <w:p>
+      <w:pPr>
+        <w:rPr>
+          <w:rFonts w:ascii="Consolas" w:hAnsi="Consolas"/>
+          <w:sz w:val="28"/>
+          <w:szCs w:val="28"/>
+        </w:rPr>
+      </w:pPr>
+      <w:proofErr w:type="gramStart"/>
+      <w:r>
+        <w:rPr>
+          <w:rFonts w:ascii="Consolas" w:hAnsi="Consolas"/>
+          <w:sz w:val="28"/>
+          <w:szCs w:val="28"/>
+        </w:rPr>
+        <w:t>Type[</w:t>
+      </w:r>
+      <w:proofErr w:type="gramEnd"/>
+      <w:r>
+        <w:rPr>
+          <w:rFonts w:ascii="Consolas" w:hAnsi="Consolas"/>
+          <w:sz w:val="28"/>
+          <w:szCs w:val="28"/>
+        </w:rPr>
+        <w:t>] variable = {value, value, .....};</w:t>
       </w:r>
     </w:p>
     <w:p>
@@ -2575,6 +2704,7 @@
           <w:szCs w:val="28"/>
         </w:rPr>
       </w:pPr>
+      <w:proofErr w:type="gramStart"/>
       <w:r>
         <w:rPr>
           <w:rFonts w:ascii="Consolas" w:hAnsi="Consolas"/>
@@ -2582,34 +2712,9 @@
           <w:szCs w:val="28"/>
           <w:highlight w:val="yellow"/>
         </w:rPr>
-        <w:t>for each loop:</w:t>
-      </w:r>
-    </w:p>
-    <w:p>
-      <w:pPr>
-        <w:rPr>
-          <w:rFonts w:ascii="Consolas" w:hAnsi="Consolas"/>
-          <w:sz w:val="28"/>
-          <w:szCs w:val="28"/>
-        </w:rPr>
-      </w:pPr>
-      <w:r>
-        <w:rPr>
-          <w:rFonts w:ascii="Consolas" w:hAnsi="Consolas"/>
-          <w:sz w:val="28"/>
-          <w:szCs w:val="28"/>
-        </w:rPr>
-        <w:t>This is introduced in Java 5, to simplify writing the traditional for loop, it doesn’t need any variable initialization, comparison, increment statement, index access</w:t>
-      </w:r>
-    </w:p>
-    <w:p>
-      <w:pPr>
-        <w:rPr>
-          <w:rFonts w:ascii="Consolas" w:hAnsi="Consolas"/>
-          <w:sz w:val="28"/>
-          <w:szCs w:val="28"/>
-        </w:rPr>
-      </w:pPr>
+        <w:t>for</w:t>
+      </w:r>
+      <w:proofErr w:type="gramEnd"/>
       <w:r>
         <w:rPr>
           <w:rFonts w:ascii="Consolas" w:hAnsi="Consolas"/>
@@ -2617,6 +2722,59 @@
           <w:szCs w:val="28"/>
           <w:highlight w:val="yellow"/>
         </w:rPr>
+        <w:t xml:space="preserve"> each loop:</w:t>
+      </w:r>
+    </w:p>
+    <w:p>
+      <w:pPr>
+        <w:rPr>
+          <w:rFonts w:ascii="Consolas" w:hAnsi="Consolas"/>
+          <w:sz w:val="28"/>
+          <w:szCs w:val="28"/>
+        </w:rPr>
+      </w:pPr>
+      <w:r>
+        <w:rPr>
+          <w:rFonts w:ascii="Consolas" w:hAnsi="Consolas"/>
+          <w:sz w:val="28"/>
+          <w:szCs w:val="28"/>
+        </w:rPr>
+        <w:t xml:space="preserve">This is introduced in Java 5, to simplify writing the traditional for </w:t>
+      </w:r>
+      <w:proofErr w:type="gramStart"/>
+      <w:r>
+        <w:rPr>
+          <w:rFonts w:ascii="Consolas" w:hAnsi="Consolas"/>
+          <w:sz w:val="28"/>
+          <w:szCs w:val="28"/>
+        </w:rPr>
+        <w:t>loop,</w:t>
+      </w:r>
+      <w:proofErr w:type="gramEnd"/>
+      <w:r>
+        <w:rPr>
+          <w:rFonts w:ascii="Consolas" w:hAnsi="Consolas"/>
+          <w:sz w:val="28"/>
+          <w:szCs w:val="28"/>
+        </w:rPr>
+        <w:t xml:space="preserve"> it doesn’t need any variable initialization, comparison, increment statement, index access</w:t>
+      </w:r>
+    </w:p>
+    <w:p>
+      <w:pPr>
+        <w:rPr>
+          <w:rFonts w:ascii="Consolas" w:hAnsi="Consolas"/>
+          <w:sz w:val="28"/>
+          <w:szCs w:val="28"/>
+        </w:rPr>
+      </w:pPr>
+      <w:r>
+        <w:rPr>
+          <w:rFonts w:ascii="Consolas" w:hAnsi="Consolas"/>
+          <w:sz w:val="28"/>
+          <w:szCs w:val="28"/>
+          <w:highlight w:val="yellow"/>
+        </w:rPr>
         <w:t>Syntax:</w:t>
       </w:r>
     </w:p>
@@ -2628,30 +2786,50 @@
           <w:szCs w:val="28"/>
         </w:rPr>
       </w:pPr>
-      <w:r>
-        <w:rPr>
-          <w:rFonts w:ascii="Consolas" w:hAnsi="Consolas"/>
-          <w:sz w:val="28"/>
-          <w:szCs w:val="28"/>
-        </w:rPr>
-        <w:t>for(Type t : collection) { ... }</w:t>
-      </w:r>
-    </w:p>
-    <w:p>
-      <w:pPr>
-        <w:rPr>
-          <w:rFonts w:ascii="Consolas" w:hAnsi="Consolas"/>
-          <w:sz w:val="28"/>
-          <w:szCs w:val="28"/>
-        </w:rPr>
-      </w:pPr>
-      <w:r>
-        <w:rPr>
-          <w:rFonts w:ascii="Consolas" w:hAnsi="Consolas"/>
-          <w:sz w:val="28"/>
-          <w:szCs w:val="28"/>
-        </w:rPr>
-        <w:t xml:space="preserve">collection could be an array or any collection </w:t>
+      <w:proofErr w:type="gramStart"/>
+      <w:r>
+        <w:rPr>
+          <w:rFonts w:ascii="Consolas" w:hAnsi="Consolas"/>
+          <w:sz w:val="28"/>
+          <w:szCs w:val="28"/>
+        </w:rPr>
+        <w:t>for(</w:t>
+      </w:r>
+      <w:proofErr w:type="gramEnd"/>
+      <w:r>
+        <w:rPr>
+          <w:rFonts w:ascii="Consolas" w:hAnsi="Consolas"/>
+          <w:sz w:val="28"/>
+          <w:szCs w:val="28"/>
+        </w:rPr>
+        <w:t>Type t : collection) { ... }</w:t>
+      </w:r>
+    </w:p>
+    <w:p>
+      <w:pPr>
+        <w:rPr>
+          <w:rFonts w:ascii="Consolas" w:hAnsi="Consolas"/>
+          <w:sz w:val="28"/>
+          <w:szCs w:val="28"/>
+        </w:rPr>
+      </w:pPr>
+      <w:proofErr w:type="gramStart"/>
+      <w:r>
+        <w:rPr>
+          <w:rFonts w:ascii="Consolas" w:hAnsi="Consolas"/>
+          <w:sz w:val="28"/>
+          <w:szCs w:val="28"/>
+        </w:rPr>
+        <w:t>collection</w:t>
+      </w:r>
+      <w:proofErr w:type="gramEnd"/>
+      <w:r>
+        <w:rPr>
+          <w:rFonts w:ascii="Consolas" w:hAnsi="Consolas"/>
+          <w:sz w:val="28"/>
+          <w:szCs w:val="28"/>
+        </w:rPr>
+        <w:t xml:space="preserve"> could be an array or any collection </w:t>
       </w:r>
     </w:p>
     <w:p>
@@ -2893,6 +3071,7 @@
           <w:szCs w:val="28"/>
         </w:rPr>
       </w:pPr>
+      <w:proofErr w:type="gramStart"/>
       <w:r>
         <w:rPr>
           <w:rFonts w:ascii="Consolas" w:hAnsi="Consolas"/>
@@ -2900,17 +3079,9 @@
           <w:szCs w:val="28"/>
           <w:highlight w:val="yellow"/>
         </w:rPr>
-        <w:t>classes &amp; objects</w:t>
-      </w:r>
-    </w:p>
-    <w:p>
-      <w:pPr>
-        <w:rPr>
-          <w:rFonts w:ascii="Consolas" w:hAnsi="Consolas"/>
-          <w:sz w:val="28"/>
-          <w:szCs w:val="28"/>
-        </w:rPr>
-      </w:pPr>
+        <w:t>classes</w:t>
+      </w:r>
+      <w:proofErr w:type="gramEnd"/>
       <w:r>
         <w:rPr>
           <w:rFonts w:ascii="Consolas" w:hAnsi="Consolas"/>
@@ -2918,6 +3089,24 @@
           <w:szCs w:val="28"/>
           <w:highlight w:val="yellow"/>
         </w:rPr>
+        <w:t xml:space="preserve"> &amp; objects</w:t>
+      </w:r>
+    </w:p>
+    <w:p>
+      <w:pPr>
+        <w:rPr>
+          <w:rFonts w:ascii="Consolas" w:hAnsi="Consolas"/>
+          <w:sz w:val="28"/>
+          <w:szCs w:val="28"/>
+        </w:rPr>
+      </w:pPr>
+      <w:r>
+        <w:rPr>
+          <w:rFonts w:ascii="Consolas" w:hAnsi="Consolas"/>
+          <w:sz w:val="28"/>
+          <w:szCs w:val="28"/>
+          <w:highlight w:val="yellow"/>
+        </w:rPr>
         <w:t>Class:</w:t>
       </w:r>
       <w:r>
@@ -2963,13 +3152,51 @@
           <w:szCs w:val="28"/>
         </w:rPr>
       </w:pPr>
-      <w:r>
-        <w:rPr>
-          <w:rFonts w:ascii="Consolas" w:hAnsi="Consolas"/>
-          <w:sz w:val="28"/>
-          <w:szCs w:val="28"/>
-        </w:rPr>
-        <w:t>Classname t = new Classname();</w:t>
+      <w:proofErr w:type="spellStart"/>
+      <w:r>
+        <w:rPr>
+          <w:rFonts w:ascii="Consolas" w:hAnsi="Consolas"/>
+          <w:sz w:val="28"/>
+          <w:szCs w:val="28"/>
+        </w:rPr>
+        <w:t>Classname</w:t>
+      </w:r>
+      <w:proofErr w:type="spellEnd"/>
+      <w:r>
+        <w:rPr>
+          <w:rFonts w:ascii="Consolas" w:hAnsi="Consolas"/>
+          <w:sz w:val="28"/>
+          <w:szCs w:val="28"/>
+        </w:rPr>
+        <w:t xml:space="preserve"> t = new </w:t>
+      </w:r>
+      <w:proofErr w:type="spellStart"/>
+      <w:proofErr w:type="gramStart"/>
+      <w:r>
+        <w:rPr>
+          <w:rFonts w:ascii="Consolas" w:hAnsi="Consolas"/>
+          <w:sz w:val="28"/>
+          <w:szCs w:val="28"/>
+        </w:rPr>
+        <w:t>Classname</w:t>
+      </w:r>
+      <w:proofErr w:type="spellEnd"/>
+      <w:r>
+        <w:rPr>
+          <w:rFonts w:ascii="Consolas" w:hAnsi="Consolas"/>
+          <w:sz w:val="28"/>
+          <w:szCs w:val="28"/>
+        </w:rPr>
+        <w:t>(</w:t>
+      </w:r>
+      <w:proofErr w:type="gramEnd"/>
+      <w:r>
+        <w:rPr>
+          <w:rFonts w:ascii="Consolas" w:hAnsi="Consolas"/>
+          <w:sz w:val="28"/>
+          <w:szCs w:val="28"/>
+        </w:rPr>
+        <w:t>);</w:t>
       </w:r>
     </w:p>
     <w:p>
@@ -3253,13 +3480,43 @@
           <w:szCs w:val="28"/>
         </w:rPr>
       </w:pPr>
-      <w:r>
-        <w:rPr>
-          <w:rFonts w:ascii="Consolas" w:hAnsi="Consolas"/>
-          <w:sz w:val="28"/>
-          <w:szCs w:val="28"/>
-        </w:rPr>
-        <w:t>javap command can be used to check the informations of the class file</w:t>
+      <w:proofErr w:type="spellStart"/>
+      <w:proofErr w:type="gramStart"/>
+      <w:r>
+        <w:rPr>
+          <w:rFonts w:ascii="Consolas" w:hAnsi="Consolas"/>
+          <w:sz w:val="28"/>
+          <w:szCs w:val="28"/>
+        </w:rPr>
+        <w:t>javap</w:t>
+      </w:r>
+      <w:proofErr w:type="spellEnd"/>
+      <w:proofErr w:type="gramEnd"/>
+      <w:r>
+        <w:rPr>
+          <w:rFonts w:ascii="Consolas" w:hAnsi="Consolas"/>
+          <w:sz w:val="28"/>
+          <w:szCs w:val="28"/>
+        </w:rPr>
+        <w:t xml:space="preserve"> command can be used to check the </w:t>
+      </w:r>
+      <w:proofErr w:type="spellStart"/>
+      <w:r>
+        <w:rPr>
+          <w:rFonts w:ascii="Consolas" w:hAnsi="Consolas"/>
+          <w:sz w:val="28"/>
+          <w:szCs w:val="28"/>
+        </w:rPr>
+        <w:t>informations</w:t>
+      </w:r>
+      <w:proofErr w:type="spellEnd"/>
+      <w:r>
+        <w:rPr>
+          <w:rFonts w:ascii="Consolas" w:hAnsi="Consolas"/>
+          <w:sz w:val="28"/>
+          <w:szCs w:val="28"/>
+        </w:rPr>
+        <w:t xml:space="preserve"> of the class file</w:t>
       </w:r>
     </w:p>
     <w:p>
@@ -3535,7 +3792,25 @@
           <w:sz w:val="28"/>
           <w:szCs w:val="28"/>
         </w:rPr>
-        <w:t>: You can have constructors with different parameters in the class, it initializes the variables at the time of object creation</w:t>
+        <w:t xml:space="preserve">: You can have constructors with different parameters in the </w:t>
+      </w:r>
+      <w:proofErr w:type="gramStart"/>
+      <w:r>
+        <w:rPr>
+          <w:rFonts w:ascii="Consolas" w:hAnsi="Consolas"/>
+          <w:sz w:val="28"/>
+          <w:szCs w:val="28"/>
+        </w:rPr>
+        <w:t>class,</w:t>
+      </w:r>
+      <w:proofErr w:type="gramEnd"/>
+      <w:r>
+        <w:rPr>
+          <w:rFonts w:ascii="Consolas" w:hAnsi="Consolas"/>
+          <w:sz w:val="28"/>
+          <w:szCs w:val="28"/>
+        </w:rPr>
+        <w:t xml:space="preserve"> it initializes the variables at the time of object creation</w:t>
       </w:r>
     </w:p>
     <w:p>
@@ -4111,7 +4386,43 @@
           <w:sz w:val="28"/>
           <w:szCs w:val="28"/>
         </w:rPr>
-        <w:t>Fields: accountNo, name, balance, ifsc, state, city, pin</w:t>
+        <w:t xml:space="preserve">Fields: </w:t>
+      </w:r>
+      <w:proofErr w:type="spellStart"/>
+      <w:r>
+        <w:rPr>
+          <w:rFonts w:ascii="Consolas" w:hAnsi="Consolas"/>
+          <w:sz w:val="28"/>
+          <w:szCs w:val="28"/>
+        </w:rPr>
+        <w:t>accountNo</w:t>
+      </w:r>
+      <w:proofErr w:type="spellEnd"/>
+      <w:r>
+        <w:rPr>
+          <w:rFonts w:ascii="Consolas" w:hAnsi="Consolas"/>
+          <w:sz w:val="28"/>
+          <w:szCs w:val="28"/>
+        </w:rPr>
+        <w:t xml:space="preserve">, name, balance, </w:t>
+      </w:r>
+      <w:proofErr w:type="spellStart"/>
+      <w:r>
+        <w:rPr>
+          <w:rFonts w:ascii="Consolas" w:hAnsi="Consolas"/>
+          <w:sz w:val="28"/>
+          <w:szCs w:val="28"/>
+        </w:rPr>
+        <w:t>ifsc</w:t>
+      </w:r>
+      <w:proofErr w:type="spellEnd"/>
+      <w:r>
+        <w:rPr>
+          <w:rFonts w:ascii="Consolas" w:hAnsi="Consolas"/>
+          <w:sz w:val="28"/>
+          <w:szCs w:val="28"/>
+        </w:rPr>
+        <w:t>, state, city, pin</w:t>
       </w:r>
     </w:p>
     <w:p>
@@ -4178,7 +4489,43 @@
           <w:sz w:val="28"/>
           <w:szCs w:val="28"/>
         </w:rPr>
-        <w:t>Initialize accountNo, name, state, city &amp; default value for ifsc=”HSBC001”, balance 0.0</w:t>
+        <w:t xml:space="preserve">Initialize </w:t>
+      </w:r>
+      <w:proofErr w:type="spellStart"/>
+      <w:r>
+        <w:rPr>
+          <w:rFonts w:ascii="Consolas" w:hAnsi="Consolas"/>
+          <w:sz w:val="28"/>
+          <w:szCs w:val="28"/>
+        </w:rPr>
+        <w:t>accountNo</w:t>
+      </w:r>
+      <w:proofErr w:type="spellEnd"/>
+      <w:r>
+        <w:rPr>
+          <w:rFonts w:ascii="Consolas" w:hAnsi="Consolas"/>
+          <w:sz w:val="28"/>
+          <w:szCs w:val="28"/>
+        </w:rPr>
+        <w:t xml:space="preserve">, name, state, city &amp; default value for </w:t>
+      </w:r>
+      <w:proofErr w:type="spellStart"/>
+      <w:r>
+        <w:rPr>
+          <w:rFonts w:ascii="Consolas" w:hAnsi="Consolas"/>
+          <w:sz w:val="28"/>
+          <w:szCs w:val="28"/>
+        </w:rPr>
+        <w:t>ifsc</w:t>
+      </w:r>
+      <w:proofErr w:type="spellEnd"/>
+      <w:r>
+        <w:rPr>
+          <w:rFonts w:ascii="Consolas" w:hAnsi="Consolas"/>
+          <w:sz w:val="28"/>
+          <w:szCs w:val="28"/>
+        </w:rPr>
+        <w:t>=”HSBC001”, balance 0.0</w:t>
       </w:r>
     </w:p>
     <w:p>
@@ -4200,7 +4547,43 @@
           <w:sz w:val="28"/>
           <w:szCs w:val="28"/>
         </w:rPr>
-        <w:t>Initialize accountNo, name, balance, state, city &amp; default value for ifsc=HSBC001</w:t>
+        <w:t xml:space="preserve">Initialize </w:t>
+      </w:r>
+      <w:proofErr w:type="spellStart"/>
+      <w:r>
+        <w:rPr>
+          <w:rFonts w:ascii="Consolas" w:hAnsi="Consolas"/>
+          <w:sz w:val="28"/>
+          <w:szCs w:val="28"/>
+        </w:rPr>
+        <w:t>accountNo</w:t>
+      </w:r>
+      <w:proofErr w:type="spellEnd"/>
+      <w:r>
+        <w:rPr>
+          <w:rFonts w:ascii="Consolas" w:hAnsi="Consolas"/>
+          <w:sz w:val="28"/>
+          <w:szCs w:val="28"/>
+        </w:rPr>
+        <w:t xml:space="preserve">, name, balance, state, city &amp; default value for </w:t>
+      </w:r>
+      <w:proofErr w:type="spellStart"/>
+      <w:r>
+        <w:rPr>
+          <w:rFonts w:ascii="Consolas" w:hAnsi="Consolas"/>
+          <w:sz w:val="28"/>
+          <w:szCs w:val="28"/>
+        </w:rPr>
+        <w:t>ifsc</w:t>
+      </w:r>
+      <w:proofErr w:type="spellEnd"/>
+      <w:r>
+        <w:rPr>
+          <w:rFonts w:ascii="Consolas" w:hAnsi="Consolas"/>
+          <w:sz w:val="28"/>
+          <w:szCs w:val="28"/>
+        </w:rPr>
+        <w:t>=HSBC001</w:t>
       </w:r>
     </w:p>
     <w:p>
@@ -4427,13 +4810,23 @@
           <w:szCs w:val="28"/>
         </w:rPr>
       </w:pPr>
-      <w:r>
-        <w:rPr>
-          <w:rFonts w:ascii="Consolas" w:hAnsi="Consolas"/>
-          <w:sz w:val="28"/>
-          <w:szCs w:val="28"/>
-        </w:rPr>
-        <w:t xml:space="preserve">this: It is a reference to the current object, you will use this to differentiate between instance variable &amp; local variable when they share same name, </w:t>
+      <w:proofErr w:type="gramStart"/>
+      <w:r>
+        <w:rPr>
+          <w:rFonts w:ascii="Consolas" w:hAnsi="Consolas"/>
+          <w:sz w:val="28"/>
+          <w:szCs w:val="28"/>
+        </w:rPr>
+        <w:t>this</w:t>
+      </w:r>
+      <w:proofErr w:type="gramEnd"/>
+      <w:r>
+        <w:rPr>
+          <w:rFonts w:ascii="Consolas" w:hAnsi="Consolas"/>
+          <w:sz w:val="28"/>
+          <w:szCs w:val="28"/>
+        </w:rPr>
+        <w:t xml:space="preserve">: It is a reference to the current object, you will use this to differentiate between instance variable &amp; local variable when they share same name, </w:t>
       </w:r>
     </w:p>
     <w:p>
@@ -4811,7 +5204,25 @@
           <w:sz w:val="28"/>
           <w:szCs w:val="28"/>
         </w:rPr>
-        <w:t>, display only those employees who has salary &gt; 50000</w:t>
+        <w:t xml:space="preserve">, display only </w:t>
+      </w:r>
+      <w:proofErr w:type="gramStart"/>
+      <w:r>
+        <w:rPr>
+          <w:rFonts w:ascii="Consolas" w:hAnsi="Consolas"/>
+          <w:sz w:val="28"/>
+          <w:szCs w:val="28"/>
+        </w:rPr>
+        <w:t>those employees who has</w:t>
+      </w:r>
+      <w:proofErr w:type="gramEnd"/>
+      <w:r>
+        <w:rPr>
+          <w:rFonts w:ascii="Consolas" w:hAnsi="Consolas"/>
+          <w:sz w:val="28"/>
+          <w:szCs w:val="28"/>
+        </w:rPr>
+        <w:t xml:space="preserve"> salary &gt; 50000</w:t>
       </w:r>
       <w:r>
         <w:rPr>
@@ -4854,7 +5265,25 @@
           <w:sz w:val="28"/>
           <w:szCs w:val="28"/>
         </w:rPr>
-        <w:t xml:space="preserve"> Atleast have 5 employee objects</w:t>
+        <w:t xml:space="preserve"> </w:t>
+      </w:r>
+      <w:proofErr w:type="spellStart"/>
+      <w:r>
+        <w:rPr>
+          <w:rFonts w:ascii="Consolas" w:hAnsi="Consolas"/>
+          <w:sz w:val="28"/>
+          <w:szCs w:val="28"/>
+        </w:rPr>
+        <w:t>Atleast</w:t>
+      </w:r>
+      <w:proofErr w:type="spellEnd"/>
+      <w:r>
+        <w:rPr>
+          <w:rFonts w:ascii="Consolas" w:hAnsi="Consolas"/>
+          <w:sz w:val="28"/>
+          <w:szCs w:val="28"/>
+        </w:rPr>
+        <w:t xml:space="preserve"> have 5 employee objects</w:t>
       </w:r>
     </w:p>
     <w:p>
@@ -5097,6 +5526,7 @@
           <w:szCs w:val="28"/>
         </w:rPr>
       </w:pPr>
+      <w:proofErr w:type="gramStart"/>
       <w:r>
         <w:rPr>
           <w:rFonts w:ascii="Consolas" w:hAnsi="Consolas"/>
@@ -5106,6 +5536,7 @@
         <w:lastRenderedPageBreak/>
         <w:t>Process acquiring members from parent class to child class.</w:t>
       </w:r>
+      <w:proofErr w:type="gramEnd"/>
     </w:p>
     <w:p>
       <w:pPr>
@@ -5808,6 +6239,7 @@
           <w:szCs w:val="28"/>
         </w:rPr>
       </w:pPr>
+      <w:proofErr w:type="spellStart"/>
       <w:r>
         <w:rPr>
           <w:rFonts w:ascii="Consolas" w:hAnsi="Consolas"/>
@@ -5815,7 +6247,17 @@
           <w:szCs w:val="28"/>
           <w:highlight w:val="yellow"/>
         </w:rPr>
-        <w:t>Polymorphsim:</w:t>
+        <w:t>Polymorphsim</w:t>
+      </w:r>
+      <w:proofErr w:type="spellEnd"/>
+      <w:r>
+        <w:rPr>
+          <w:rFonts w:ascii="Consolas" w:hAnsi="Consolas"/>
+          <w:sz w:val="28"/>
+          <w:szCs w:val="28"/>
+          <w:highlight w:val="yellow"/>
+        </w:rPr>
+        <w:t>:</w:t>
       </w:r>
     </w:p>
     <w:p>
@@ -6674,6 +7116,138 @@
           <w:szCs w:val="28"/>
         </w:rPr>
       </w:pPr>
+    </w:p>
+    <w:p>
+      <w:pPr>
+        <w:rPr>
+          <w:rFonts w:ascii="Consolas" w:hAnsi="Consolas"/>
+          <w:sz w:val="28"/>
+          <w:szCs w:val="28"/>
+        </w:rPr>
+      </w:pPr>
+    </w:p>
+    <w:p>
+      <w:pPr>
+        <w:rPr>
+          <w:rFonts w:ascii="Consolas" w:hAnsi="Consolas"/>
+          <w:sz w:val="28"/>
+          <w:szCs w:val="28"/>
+        </w:rPr>
+      </w:pPr>
+      <w:r>
+        <w:rPr>
+          <w:rFonts w:ascii="Consolas" w:hAnsi="Consolas"/>
+          <w:sz w:val="28"/>
+          <w:szCs w:val="28"/>
+          <w:highlight w:val="yellow"/>
+        </w:rPr>
+        <w:t>Abstract class &amp; abstract methods:</w:t>
+      </w:r>
+    </w:p>
+    <w:p>
+      <w:pPr>
+        <w:rPr>
+          <w:rFonts w:ascii="Consolas" w:hAnsi="Consolas"/>
+          <w:sz w:val="28"/>
+          <w:szCs w:val="28"/>
+        </w:rPr>
+      </w:pPr>
+      <w:r>
+        <w:rPr>
+          <w:rFonts w:ascii="Consolas" w:hAnsi="Consolas"/>
+          <w:sz w:val="28"/>
+          <w:szCs w:val="28"/>
+        </w:rPr>
+        <w:t>When you don</w:t>
+      </w:r>
+      <w:r>
+        <w:rPr>
+          <w:rFonts w:ascii="Consolas" w:hAnsi="Consolas"/>
+          <w:sz w:val="28"/>
+          <w:szCs w:val="28"/>
+        </w:rPr>
+        <w:t>’</w:t>
+      </w:r>
+      <w:r>
+        <w:rPr>
+          <w:rFonts w:ascii="Consolas" w:hAnsi="Consolas"/>
+          <w:sz w:val="28"/>
+          <w:szCs w:val="28"/>
+        </w:rPr>
+        <w:t>t want a class to be instantiated and when you want to force subclass to override methods you will use them.</w:t>
+      </w:r>
+    </w:p>
+    <w:p>
+      <w:pPr>
+        <w:rPr>
+          <w:rFonts w:ascii="Consolas" w:hAnsi="Consolas"/>
+          <w:sz w:val="28"/>
+          <w:szCs w:val="28"/>
+        </w:rPr>
+      </w:pPr>
+    </w:p>
+    <w:p>
+      <w:pPr>
+        <w:rPr>
+          <w:rFonts w:ascii="Consolas" w:hAnsi="Consolas"/>
+          <w:sz w:val="28"/>
+          <w:szCs w:val="28"/>
+        </w:rPr>
+      </w:pPr>
+      <w:r>
+        <w:rPr>
+          <w:rFonts w:ascii="Consolas" w:hAnsi="Consolas"/>
+          <w:noProof/>
+          <w:sz w:val="28"/>
+          <w:szCs w:val="28"/>
+        </w:rPr>
+        <w:lastRenderedPageBreak/>
+        <w:drawing>
+          <wp:inline distT="0" distB="0" distL="0" distR="0">
+            <wp:extent cx="5727700" cy="4994910"/>
+            <wp:effectExtent l="19050" t="0" r="6350" b="0"/>
+            <wp:docPr id="33" name="Picture 1"/>
+            <wp:cNvGraphicFramePr>
+              <a:graphicFrameLocks xmlns:a="http://schemas.openxmlformats.org/drawingml/2006/main" noChangeAspect="1"/>
+            </wp:cNvGraphicFramePr>
+            <a:graphic xmlns:a="http://schemas.openxmlformats.org/drawingml/2006/main">
+              <a:graphicData uri="http://schemas.openxmlformats.org/drawingml/2006/picture">
+                <pic:pic xmlns:pic="http://schemas.openxmlformats.org/drawingml/2006/picture">
+                  <pic:nvPicPr>
+                    <pic:cNvPr id="0" name="Picture 1"/>
+                    <pic:cNvPicPr>
+                      <a:picLocks noChangeAspect="1" noChangeArrowheads="1"/>
+                    </pic:cNvPicPr>
+                  </pic:nvPicPr>
+                  <pic:blipFill>
+                    <a:blip r:embed="rId48"/>
+                    <a:srcRect/>
+                    <a:stretch>
+                      <a:fillRect/>
+                    </a:stretch>
+                  </pic:blipFill>
+                  <pic:spPr bwMode="auto">
+                    <a:xfrm>
+                      <a:off x="0" y="0"/>
+                      <a:ext cx="5727700" cy="4994910"/>
+                    </a:xfrm>
+                    <a:prstGeom prst="rect">
+                      <a:avLst/>
+                    </a:prstGeom>
+                    <a:noFill/>
+                    <a:ln w="9525">
+                      <a:noFill/>
+                      <a:miter lim="800000"/>
+                      <a:headEnd/>
+                      <a:tailEnd/>
+                    </a:ln>
+                  </pic:spPr>
+                </pic:pic>
+              </a:graphicData>
+            </a:graphic>
+          </wp:inline>
+        </w:drawing>
+      </w:r>
     </w:p>
     <w:p>
       <w:pPr>

</xml_diff>

<commit_message>
requirement on user app
</commit_message>
<xml_diff>
--- a/Notes.docx
+++ b/Notes.docx
@@ -8460,6 +8460,171 @@
           <w:szCs w:val="28"/>
         </w:rPr>
       </w:pPr>
+      <w:r>
+        <w:rPr>
+          <w:rFonts w:ascii="Consolas" w:hAnsi="Consolas"/>
+          <w:sz w:val="28"/>
+          <w:szCs w:val="28"/>
+          <w:highlight w:val="yellow"/>
+        </w:rPr>
+        <w:t>Requirement:</w:t>
+      </w:r>
+    </w:p>
+    <w:p>
+      <w:pPr>
+        <w:rPr>
+          <w:rFonts w:ascii="Consolas" w:hAnsi="Consolas"/>
+          <w:sz w:val="28"/>
+          <w:szCs w:val="28"/>
+        </w:rPr>
+      </w:pPr>
+      <w:r>
+        <w:rPr>
+          <w:rFonts w:ascii="Consolas" w:hAnsi="Consolas"/>
+          <w:sz w:val="28"/>
+          <w:szCs w:val="28"/>
+        </w:rPr>
+        <w:t>Enhance the user management project to have</w:t>
+      </w:r>
+    </w:p>
+    <w:p>
+      <w:pPr>
+        <w:pStyle w:val="ListParagraph"/>
+        <w:numPr>
+          <w:ilvl w:val="0"/>
+          <w:numId w:val="17"/>
+        </w:numPr>
+        <w:rPr>
+          <w:rFonts w:ascii="Consolas" w:hAnsi="Consolas"/>
+          <w:sz w:val="28"/>
+          <w:szCs w:val="28"/>
+        </w:rPr>
+      </w:pPr>
+      <w:r>
+        <w:rPr>
+          <w:rFonts w:ascii="Consolas" w:hAnsi="Consolas"/>
+          <w:sz w:val="28"/>
+          <w:szCs w:val="28"/>
+        </w:rPr>
+        <w:t>Option no 3 must be implemented</w:t>
+      </w:r>
+    </w:p>
+    <w:p>
+      <w:pPr>
+        <w:pStyle w:val="ListParagraph"/>
+        <w:numPr>
+          <w:ilvl w:val="0"/>
+          <w:numId w:val="17"/>
+        </w:numPr>
+        <w:rPr>
+          <w:rFonts w:ascii="Consolas" w:hAnsi="Consolas"/>
+          <w:sz w:val="28"/>
+          <w:szCs w:val="28"/>
+        </w:rPr>
+      </w:pPr>
+      <w:r>
+        <w:rPr>
+          <w:rFonts w:ascii="Consolas" w:hAnsi="Consolas"/>
+          <w:sz w:val="28"/>
+          <w:szCs w:val="28"/>
+        </w:rPr>
+        <w:t>Implement fetchById(int userId) method in DAO layer &amp; Service layer</w:t>
+      </w:r>
+    </w:p>
+    <w:p>
+      <w:pPr>
+        <w:pStyle w:val="ListParagraph"/>
+        <w:numPr>
+          <w:ilvl w:val="0"/>
+          <w:numId w:val="17"/>
+        </w:numPr>
+        <w:rPr>
+          <w:rFonts w:ascii="Consolas" w:hAnsi="Consolas"/>
+          <w:sz w:val="28"/>
+          <w:szCs w:val="28"/>
+        </w:rPr>
+      </w:pPr>
+      <w:r>
+        <w:rPr>
+          <w:rFonts w:ascii="Consolas" w:hAnsi="Consolas"/>
+          <w:sz w:val="28"/>
+          <w:szCs w:val="28"/>
+        </w:rPr>
+        <w:t>Exception class named UserNotFoundException (Checked Exception)</w:t>
+      </w:r>
+      <w:r>
+        <w:rPr>
+          <w:rFonts w:ascii="Consolas" w:hAnsi="Consolas"/>
+          <w:sz w:val="28"/>
+          <w:szCs w:val="28"/>
+        </w:rPr>
+        <w:t xml:space="preserve"> in com.hsbc.exception package</w:t>
+      </w:r>
+    </w:p>
+    <w:p>
+      <w:pPr>
+        <w:pStyle w:val="ListParagraph"/>
+        <w:numPr>
+          <w:ilvl w:val="0"/>
+          <w:numId w:val="17"/>
+        </w:numPr>
+        <w:rPr>
+          <w:rFonts w:ascii="Consolas" w:hAnsi="Consolas"/>
+          <w:sz w:val="28"/>
+          <w:szCs w:val="28"/>
+        </w:rPr>
+      </w:pPr>
+      <w:r>
+        <w:rPr>
+          <w:rFonts w:ascii="Consolas" w:hAnsi="Consolas"/>
+          <w:sz w:val="28"/>
+          <w:szCs w:val="28"/>
+        </w:rPr>
+        <w:t xml:space="preserve">propagate the exception UserNotFoundException from dao layer to service layer &amp; handle </w:t>
+      </w:r>
+      <w:r>
+        <w:rPr>
+          <w:rFonts w:ascii="Consolas" w:hAnsi="Consolas"/>
+          <w:sz w:val="28"/>
+          <w:szCs w:val="28"/>
+        </w:rPr>
+        <w:t xml:space="preserve">it </w:t>
+      </w:r>
+      <w:r>
+        <w:rPr>
+          <w:rFonts w:ascii="Consolas" w:hAnsi="Consolas"/>
+          <w:sz w:val="28"/>
+          <w:szCs w:val="28"/>
+        </w:rPr>
+        <w:t>in controller and display the error message in System.err.println(“...”)</w:t>
+      </w:r>
+    </w:p>
+    <w:p>
+      <w:pPr>
+        <w:rPr>
+          <w:rFonts w:ascii="Consolas" w:hAnsi="Consolas"/>
+          <w:sz w:val="28"/>
+          <w:szCs w:val="28"/>
+        </w:rPr>
+      </w:pPr>
+    </w:p>
+    <w:p>
+      <w:pPr>
+        <w:rPr>
+          <w:rFonts w:ascii="Consolas" w:hAnsi="Consolas"/>
+          <w:sz w:val="28"/>
+          <w:szCs w:val="28"/>
+        </w:rPr>
+      </w:pPr>
+    </w:p>
+    <w:p>
+      <w:pPr>
+        <w:rPr>
+          <w:rFonts w:ascii="Consolas" w:hAnsi="Consolas"/>
+          <w:sz w:val="28"/>
+          <w:szCs w:val="28"/>
+        </w:rPr>
+      </w:pPr>
     </w:p>
     <w:sectPr>
       <w:pgSz w:w="11906" w:h="16838"/>
@@ -9186,6 +9351,95 @@
     </w:lvl>
   </w:abstractNum>
   <w:abstractNum w:abstractNumId="8">
+    <w:nsid w:val="35C222FC"/>
+    <w:multiLevelType w:val="hybridMultilevel"/>
+    <w:tmpl w:val="38EE63A6"/>
+    <w:lvl w:ilvl="0" w:tplc="4009000F">
+      <w:start w:val="1"/>
+      <w:numFmt w:val="decimal"/>
+      <w:lvlText w:val="%1."/>
+      <w:lvlJc w:val="left"/>
+      <w:pPr>
+        <w:ind w:left="720" w:hanging="360"/>
+      </w:pPr>
+      <w:rPr>
+        <w:rFonts w:hint="default"/>
+      </w:rPr>
+    </w:lvl>
+    <w:lvl w:ilvl="1" w:tplc="40090019" w:tentative="1">
+      <w:start w:val="1"/>
+      <w:numFmt w:val="lowerLetter"/>
+      <w:lvlText w:val="%2."/>
+      <w:lvlJc w:val="left"/>
+      <w:pPr>
+        <w:ind w:left="1440" w:hanging="360"/>
+      </w:pPr>
+    </w:lvl>
+    <w:lvl w:ilvl="2" w:tplc="4009001B" w:tentative="1">
+      <w:start w:val="1"/>
+      <w:numFmt w:val="lowerRoman"/>
+      <w:lvlText w:val="%3."/>
+      <w:lvlJc w:val="right"/>
+      <w:pPr>
+        <w:ind w:left="2160" w:hanging="180"/>
+      </w:pPr>
+    </w:lvl>
+    <w:lvl w:ilvl="3" w:tplc="4009000F" w:tentative="1">
+      <w:start w:val="1"/>
+      <w:numFmt w:val="decimal"/>
+      <w:lvlText w:val="%4."/>
+      <w:lvlJc w:val="left"/>
+      <w:pPr>
+        <w:ind w:left="2880" w:hanging="360"/>
+      </w:pPr>
+    </w:lvl>
+    <w:lvl w:ilvl="4" w:tplc="40090019" w:tentative="1">
+      <w:start w:val="1"/>
+      <w:numFmt w:val="lowerLetter"/>
+      <w:lvlText w:val="%5."/>
+      <w:lvlJc w:val="left"/>
+      <w:pPr>
+        <w:ind w:left="3600" w:hanging="360"/>
+      </w:pPr>
+    </w:lvl>
+    <w:lvl w:ilvl="5" w:tplc="4009001B" w:tentative="1">
+      <w:start w:val="1"/>
+      <w:numFmt w:val="lowerRoman"/>
+      <w:lvlText w:val="%6."/>
+      <w:lvlJc w:val="right"/>
+      <w:pPr>
+        <w:ind w:left="4320" w:hanging="180"/>
+      </w:pPr>
+    </w:lvl>
+    <w:lvl w:ilvl="6" w:tplc="4009000F" w:tentative="1">
+      <w:start w:val="1"/>
+      <w:numFmt w:val="decimal"/>
+      <w:lvlText w:val="%7."/>
+      <w:lvlJc w:val="left"/>
+      <w:pPr>
+        <w:ind w:left="5040" w:hanging="360"/>
+      </w:pPr>
+    </w:lvl>
+    <w:lvl w:ilvl="7" w:tplc="40090019" w:tentative="1">
+      <w:start w:val="1"/>
+      <w:numFmt w:val="lowerLetter"/>
+      <w:lvlText w:val="%8."/>
+      <w:lvlJc w:val="left"/>
+      <w:pPr>
+        <w:ind w:left="5760" w:hanging="360"/>
+      </w:pPr>
+    </w:lvl>
+    <w:lvl w:ilvl="8" w:tplc="4009001B" w:tentative="1">
+      <w:start w:val="1"/>
+      <w:numFmt w:val="lowerRoman"/>
+      <w:lvlText w:val="%9."/>
+      <w:lvlJc w:val="right"/>
+      <w:pPr>
+        <w:ind w:left="6480" w:hanging="180"/>
+      </w:pPr>
+    </w:lvl>
+  </w:abstractNum>
+  <w:abstractNum w:abstractNumId="9">
     <w:nsid w:val="37434C9D"/>
     <w:multiLevelType w:val="hybridMultilevel"/>
     <w:tmpl w:val="EE500A44"/>
@@ -9297,7 +9551,7 @@
       </w:rPr>
     </w:lvl>
   </w:abstractNum>
-  <w:abstractNum w:abstractNumId="9">
+  <w:abstractNum w:abstractNumId="10">
     <w:nsid w:val="3CCC2999"/>
     <w:multiLevelType w:val="hybridMultilevel"/>
     <w:tmpl w:val="D32E18F4"/>
@@ -9386,7 +9640,7 @@
       </w:pPr>
     </w:lvl>
   </w:abstractNum>
-  <w:abstractNum w:abstractNumId="10">
+  <w:abstractNum w:abstractNumId="11">
     <w:nsid w:val="41C43268"/>
     <w:multiLevelType w:val="hybridMultilevel"/>
     <w:tmpl w:val="6CE62BDA"/>
@@ -9475,7 +9729,7 @@
       </w:pPr>
     </w:lvl>
   </w:abstractNum>
-  <w:abstractNum w:abstractNumId="11">
+  <w:abstractNum w:abstractNumId="12">
     <w:nsid w:val="4F78646A"/>
     <w:multiLevelType w:val="hybridMultilevel"/>
     <w:tmpl w:val="58927646"/>
@@ -9564,7 +9818,7 @@
       </w:pPr>
     </w:lvl>
   </w:abstractNum>
-  <w:abstractNum w:abstractNumId="12">
+  <w:abstractNum w:abstractNumId="13">
     <w:nsid w:val="57F7591A"/>
     <w:multiLevelType w:val="hybridMultilevel"/>
     <w:tmpl w:val="7368C6EC"/>
@@ -9653,7 +9907,7 @@
       </w:pPr>
     </w:lvl>
   </w:abstractNum>
-  <w:abstractNum w:abstractNumId="13">
+  <w:abstractNum w:abstractNumId="14">
     <w:nsid w:val="6A8D76B1"/>
     <w:multiLevelType w:val="hybridMultilevel"/>
     <w:tmpl w:val="FC748BFE"/>
@@ -9742,7 +9996,7 @@
       </w:pPr>
     </w:lvl>
   </w:abstractNum>
-  <w:abstractNum w:abstractNumId="14">
+  <w:abstractNum w:abstractNumId="15">
     <w:nsid w:val="6E9938EB"/>
     <w:multiLevelType w:val="hybridMultilevel"/>
     <w:tmpl w:val="EEFCC780"/>
@@ -9831,7 +10085,7 @@
       </w:pPr>
     </w:lvl>
   </w:abstractNum>
-  <w:abstractNum w:abstractNumId="15">
+  <w:abstractNum w:abstractNumId="16">
     <w:nsid w:val="7E683CCD"/>
     <w:multiLevelType w:val="hybridMultilevel"/>
     <w:tmpl w:val="6CD81CA2"/>
@@ -9921,7 +10175,7 @@
     </w:lvl>
   </w:abstractNum>
   <w:num w:numId="1">
-    <w:abstractNumId w:val="12"/>
+    <w:abstractNumId w:val="13"/>
   </w:num>
   <w:num w:numId="2">
     <w:abstractNumId w:val="2"/>
@@ -9933,13 +10187,13 @@
     <w:abstractNumId w:val="0"/>
   </w:num>
   <w:num w:numId="5">
-    <w:abstractNumId w:val="10"/>
+    <w:abstractNumId w:val="11"/>
   </w:num>
   <w:num w:numId="6">
-    <w:abstractNumId w:val="15"/>
+    <w:abstractNumId w:val="16"/>
   </w:num>
   <w:num w:numId="7">
-    <w:abstractNumId w:val="8"/>
+    <w:abstractNumId w:val="9"/>
   </w:num>
   <w:num w:numId="8">
     <w:abstractNumId w:val="7"/>
@@ -9948,10 +10202,10 @@
     <w:abstractNumId w:val="4"/>
   </w:num>
   <w:num w:numId="10">
-    <w:abstractNumId w:val="11"/>
+    <w:abstractNumId w:val="12"/>
   </w:num>
   <w:num w:numId="11">
-    <w:abstractNumId w:val="14"/>
+    <w:abstractNumId w:val="15"/>
   </w:num>
   <w:num w:numId="12">
     <w:abstractNumId w:val="1"/>
@@ -9963,10 +10217,13 @@
     <w:abstractNumId w:val="3"/>
   </w:num>
   <w:num w:numId="15">
-    <w:abstractNumId w:val="9"/>
+    <w:abstractNumId w:val="10"/>
   </w:num>
   <w:num w:numId="16">
-    <w:abstractNumId w:val="13"/>
+    <w:abstractNumId w:val="14"/>
+  </w:num>
+  <w:num w:numId="17">
+    <w:abstractNumId w:val="8"/>
   </w:num>
 </w:numbering>
 </file>

</xml_diff>

<commit_message>
another requirement on user app
</commit_message>
<xml_diff>
--- a/Notes.docx
+++ b/Notes.docx
@@ -8616,6 +8616,107 @@
           <w:szCs w:val="28"/>
         </w:rPr>
       </w:pPr>
+      <w:r>
+        <w:rPr>
+          <w:rFonts w:ascii="Consolas" w:hAnsi="Consolas"/>
+          <w:sz w:val="28"/>
+          <w:szCs w:val="28"/>
+          <w:highlight w:val="yellow"/>
+        </w:rPr>
+        <w:t>Nex</w:t>
+      </w:r>
+      <w:r>
+        <w:rPr>
+          <w:rFonts w:ascii="Consolas" w:hAnsi="Consolas"/>
+          <w:sz w:val="28"/>
+          <w:szCs w:val="28"/>
+          <w:highlight w:val="yellow"/>
+        </w:rPr>
+        <w:t>t</w:t>
+      </w:r>
+      <w:r>
+        <w:rPr>
+          <w:rFonts w:ascii="Consolas" w:hAnsi="Consolas"/>
+          <w:sz w:val="28"/>
+          <w:szCs w:val="28"/>
+          <w:highlight w:val="yellow"/>
+        </w:rPr>
+        <w:t xml:space="preserve"> Requirement</w:t>
+      </w:r>
+    </w:p>
+    <w:p>
+      <w:pPr>
+        <w:pStyle w:val="ListParagraph"/>
+        <w:numPr>
+          <w:ilvl w:val="0"/>
+          <w:numId w:val="18"/>
+        </w:numPr>
+        <w:rPr>
+          <w:rFonts w:ascii="Consolas" w:hAnsi="Consolas"/>
+          <w:sz w:val="28"/>
+          <w:szCs w:val="28"/>
+        </w:rPr>
+      </w:pPr>
+      <w:r>
+        <w:rPr>
+          <w:rFonts w:ascii="Consolas" w:hAnsi="Consolas"/>
+          <w:sz w:val="28"/>
+          <w:szCs w:val="28"/>
+        </w:rPr>
+        <w:t>You must implement methods to update phoneNo and password, however in DAO you must update user object and service layer will take care of updating each properties through methods</w:t>
+      </w:r>
+    </w:p>
+    <w:p>
+      <w:pPr>
+        <w:pStyle w:val="ListParagraph"/>
+        <w:numPr>
+          <w:ilvl w:val="0"/>
+          <w:numId w:val="18"/>
+        </w:numPr>
+        <w:rPr>
+          <w:rFonts w:ascii="Consolas" w:hAnsi="Consolas"/>
+          <w:sz w:val="28"/>
+          <w:szCs w:val="28"/>
+        </w:rPr>
+      </w:pPr>
+      <w:r>
+        <w:rPr>
+          <w:rFonts w:ascii="Consolas" w:hAnsi="Consolas"/>
+          <w:sz w:val="28"/>
+          <w:szCs w:val="28"/>
+        </w:rPr>
+        <w:t>Complete the implementation of updateUser() in dao,  updatePhoneNo() and updatePassword() in service</w:t>
+      </w:r>
+    </w:p>
+    <w:p>
+      <w:pPr>
+        <w:pStyle w:val="ListParagraph"/>
+        <w:numPr>
+          <w:ilvl w:val="0"/>
+          <w:numId w:val="18"/>
+        </w:numPr>
+        <w:rPr>
+          <w:rFonts w:ascii="Consolas" w:hAnsi="Consolas"/>
+          <w:sz w:val="28"/>
+          <w:szCs w:val="28"/>
+        </w:rPr>
+      </w:pPr>
+      <w:r>
+        <w:rPr>
+          <w:rFonts w:ascii="Consolas" w:hAnsi="Consolas"/>
+          <w:sz w:val="28"/>
+          <w:szCs w:val="28"/>
+        </w:rPr>
+        <w:t xml:space="preserve">Complete the other 2 options in main i.e, </w:t>
+      </w:r>
+      <w:r>
+        <w:rPr>
+          <w:rFonts w:ascii="Consolas" w:hAnsi="Consolas"/>
+          <w:sz w:val="28"/>
+          <w:szCs w:val="28"/>
+        </w:rPr>
+        <w:t>update phone &amp; update password.</w:t>
+      </w:r>
     </w:p>
     <w:p>
       <w:pPr>
@@ -9641,6 +9742,95 @@
     </w:lvl>
   </w:abstractNum>
   <w:abstractNum w:abstractNumId="11">
+    <w:nsid w:val="3DE24420"/>
+    <w:multiLevelType w:val="hybridMultilevel"/>
+    <w:tmpl w:val="9746073C"/>
+    <w:lvl w:ilvl="0" w:tplc="4009000F">
+      <w:start w:val="1"/>
+      <w:numFmt w:val="decimal"/>
+      <w:lvlText w:val="%1."/>
+      <w:lvlJc w:val="left"/>
+      <w:pPr>
+        <w:ind w:left="720" w:hanging="360"/>
+      </w:pPr>
+      <w:rPr>
+        <w:rFonts w:hint="default"/>
+      </w:rPr>
+    </w:lvl>
+    <w:lvl w:ilvl="1" w:tplc="40090019" w:tentative="1">
+      <w:start w:val="1"/>
+      <w:numFmt w:val="lowerLetter"/>
+      <w:lvlText w:val="%2."/>
+      <w:lvlJc w:val="left"/>
+      <w:pPr>
+        <w:ind w:left="1440" w:hanging="360"/>
+      </w:pPr>
+    </w:lvl>
+    <w:lvl w:ilvl="2" w:tplc="4009001B" w:tentative="1">
+      <w:start w:val="1"/>
+      <w:numFmt w:val="lowerRoman"/>
+      <w:lvlText w:val="%3."/>
+      <w:lvlJc w:val="right"/>
+      <w:pPr>
+        <w:ind w:left="2160" w:hanging="180"/>
+      </w:pPr>
+    </w:lvl>
+    <w:lvl w:ilvl="3" w:tplc="4009000F" w:tentative="1">
+      <w:start w:val="1"/>
+      <w:numFmt w:val="decimal"/>
+      <w:lvlText w:val="%4."/>
+      <w:lvlJc w:val="left"/>
+      <w:pPr>
+        <w:ind w:left="2880" w:hanging="360"/>
+      </w:pPr>
+    </w:lvl>
+    <w:lvl w:ilvl="4" w:tplc="40090019" w:tentative="1">
+      <w:start w:val="1"/>
+      <w:numFmt w:val="lowerLetter"/>
+      <w:lvlText w:val="%5."/>
+      <w:lvlJc w:val="left"/>
+      <w:pPr>
+        <w:ind w:left="3600" w:hanging="360"/>
+      </w:pPr>
+    </w:lvl>
+    <w:lvl w:ilvl="5" w:tplc="4009001B" w:tentative="1">
+      <w:start w:val="1"/>
+      <w:numFmt w:val="lowerRoman"/>
+      <w:lvlText w:val="%6."/>
+      <w:lvlJc w:val="right"/>
+      <w:pPr>
+        <w:ind w:left="4320" w:hanging="180"/>
+      </w:pPr>
+    </w:lvl>
+    <w:lvl w:ilvl="6" w:tplc="4009000F" w:tentative="1">
+      <w:start w:val="1"/>
+      <w:numFmt w:val="decimal"/>
+      <w:lvlText w:val="%7."/>
+      <w:lvlJc w:val="left"/>
+      <w:pPr>
+        <w:ind w:left="5040" w:hanging="360"/>
+      </w:pPr>
+    </w:lvl>
+    <w:lvl w:ilvl="7" w:tplc="40090019" w:tentative="1">
+      <w:start w:val="1"/>
+      <w:numFmt w:val="lowerLetter"/>
+      <w:lvlText w:val="%8."/>
+      <w:lvlJc w:val="left"/>
+      <w:pPr>
+        <w:ind w:left="5760" w:hanging="360"/>
+      </w:pPr>
+    </w:lvl>
+    <w:lvl w:ilvl="8" w:tplc="4009001B" w:tentative="1">
+      <w:start w:val="1"/>
+      <w:numFmt w:val="lowerRoman"/>
+      <w:lvlText w:val="%9."/>
+      <w:lvlJc w:val="right"/>
+      <w:pPr>
+        <w:ind w:left="6480" w:hanging="180"/>
+      </w:pPr>
+    </w:lvl>
+  </w:abstractNum>
+  <w:abstractNum w:abstractNumId="12">
     <w:nsid w:val="41C43268"/>
     <w:multiLevelType w:val="hybridMultilevel"/>
     <w:tmpl w:val="6CE62BDA"/>
@@ -9729,7 +9919,7 @@
       </w:pPr>
     </w:lvl>
   </w:abstractNum>
-  <w:abstractNum w:abstractNumId="12">
+  <w:abstractNum w:abstractNumId="13">
     <w:nsid w:val="4F78646A"/>
     <w:multiLevelType w:val="hybridMultilevel"/>
     <w:tmpl w:val="58927646"/>
@@ -9818,7 +10008,7 @@
       </w:pPr>
     </w:lvl>
   </w:abstractNum>
-  <w:abstractNum w:abstractNumId="13">
+  <w:abstractNum w:abstractNumId="14">
     <w:nsid w:val="57F7591A"/>
     <w:multiLevelType w:val="hybridMultilevel"/>
     <w:tmpl w:val="7368C6EC"/>
@@ -9907,7 +10097,7 @@
       </w:pPr>
     </w:lvl>
   </w:abstractNum>
-  <w:abstractNum w:abstractNumId="14">
+  <w:abstractNum w:abstractNumId="15">
     <w:nsid w:val="6A8D76B1"/>
     <w:multiLevelType w:val="hybridMultilevel"/>
     <w:tmpl w:val="FC748BFE"/>
@@ -9996,7 +10186,7 @@
       </w:pPr>
     </w:lvl>
   </w:abstractNum>
-  <w:abstractNum w:abstractNumId="15">
+  <w:abstractNum w:abstractNumId="16">
     <w:nsid w:val="6E9938EB"/>
     <w:multiLevelType w:val="hybridMultilevel"/>
     <w:tmpl w:val="EEFCC780"/>
@@ -10085,7 +10275,7 @@
       </w:pPr>
     </w:lvl>
   </w:abstractNum>
-  <w:abstractNum w:abstractNumId="16">
+  <w:abstractNum w:abstractNumId="17">
     <w:nsid w:val="7E683CCD"/>
     <w:multiLevelType w:val="hybridMultilevel"/>
     <w:tmpl w:val="6CD81CA2"/>
@@ -10175,7 +10365,7 @@
     </w:lvl>
   </w:abstractNum>
   <w:num w:numId="1">
-    <w:abstractNumId w:val="13"/>
+    <w:abstractNumId w:val="14"/>
   </w:num>
   <w:num w:numId="2">
     <w:abstractNumId w:val="2"/>
@@ -10187,10 +10377,10 @@
     <w:abstractNumId w:val="0"/>
   </w:num>
   <w:num w:numId="5">
-    <w:abstractNumId w:val="11"/>
+    <w:abstractNumId w:val="12"/>
   </w:num>
   <w:num w:numId="6">
-    <w:abstractNumId w:val="16"/>
+    <w:abstractNumId w:val="17"/>
   </w:num>
   <w:num w:numId="7">
     <w:abstractNumId w:val="9"/>
@@ -10202,10 +10392,10 @@
     <w:abstractNumId w:val="4"/>
   </w:num>
   <w:num w:numId="10">
-    <w:abstractNumId w:val="12"/>
+    <w:abstractNumId w:val="13"/>
   </w:num>
   <w:num w:numId="11">
-    <w:abstractNumId w:val="15"/>
+    <w:abstractNumId w:val="16"/>
   </w:num>
   <w:num w:numId="12">
     <w:abstractNumId w:val="1"/>
@@ -10220,10 +10410,13 @@
     <w:abstractNumId w:val="10"/>
   </w:num>
   <w:num w:numId="16">
-    <w:abstractNumId w:val="14"/>
+    <w:abstractNumId w:val="15"/>
   </w:num>
   <w:num w:numId="17">
     <w:abstractNumId w:val="8"/>
+  </w:num>
+  <w:num w:numId="18">
+    <w:abstractNumId w:val="11"/>
   </w:num>
 </w:numbering>
 </file>

</xml_diff>

<commit_message>
Collection Backed Dao Implementation
</commit_message>
<xml_diff>
--- a/Notes.docx
+++ b/Notes.docx
@@ -12508,6 +12508,620 @@
           <w:szCs w:val="28"/>
         </w:rPr>
       </w:pPr>
+      <w:r>
+        <w:rPr>
+          <w:rFonts w:ascii="Consolas" w:hAnsi="Consolas"/>
+          <w:sz w:val="28"/>
+          <w:szCs w:val="28"/>
+          <w:highlight w:val="yellow"/>
+        </w:rPr>
+        <w:t>IO Streams:</w:t>
+      </w:r>
+    </w:p>
+    <w:p>
+      <w:pPr>
+        <w:rPr>
+          <w:rFonts w:ascii="Consolas" w:hAnsi="Consolas"/>
+          <w:sz w:val="28"/>
+          <w:szCs w:val="28"/>
+        </w:rPr>
+      </w:pPr>
+      <w:proofErr w:type="spellStart"/>
+      <w:r>
+        <w:rPr>
+          <w:rFonts w:ascii="Consolas" w:hAnsi="Consolas"/>
+          <w:sz w:val="28"/>
+          <w:szCs w:val="28"/>
+        </w:rPr>
+        <w:t>Input/Output</w:t>
+      </w:r>
+      <w:proofErr w:type="spellEnd"/>
+      <w:r>
+        <w:rPr>
+          <w:rFonts w:ascii="Consolas" w:hAnsi="Consolas"/>
+          <w:sz w:val="28"/>
+          <w:szCs w:val="28"/>
+        </w:rPr>
+        <w:t xml:space="preserve"> streams, </w:t>
+      </w:r>
+    </w:p>
+    <w:p>
+      <w:pPr>
+        <w:rPr>
+          <w:rFonts w:ascii="Consolas" w:hAnsi="Consolas"/>
+          <w:sz w:val="28"/>
+          <w:szCs w:val="28"/>
+        </w:rPr>
+      </w:pPr>
+      <w:r>
+        <w:rPr>
+          <w:rFonts w:ascii="Consolas" w:hAnsi="Consolas"/>
+          <w:sz w:val="28"/>
+          <w:szCs w:val="28"/>
+        </w:rPr>
+        <w:t>Input means reading the data</w:t>
+      </w:r>
+    </w:p>
+    <w:p>
+      <w:pPr>
+        <w:rPr>
+          <w:rFonts w:ascii="Consolas" w:hAnsi="Consolas"/>
+          <w:sz w:val="28"/>
+          <w:szCs w:val="28"/>
+        </w:rPr>
+      </w:pPr>
+      <w:r>
+        <w:rPr>
+          <w:rFonts w:ascii="Consolas" w:hAnsi="Consolas"/>
+          <w:sz w:val="28"/>
+          <w:szCs w:val="28"/>
+        </w:rPr>
+        <w:t>Output means writing the data</w:t>
+      </w:r>
+    </w:p>
+    <w:p>
+      <w:pPr>
+        <w:rPr>
+          <w:rFonts w:ascii="Consolas" w:hAnsi="Consolas"/>
+          <w:sz w:val="28"/>
+          <w:szCs w:val="28"/>
+        </w:rPr>
+      </w:pPr>
+      <w:r>
+        <w:rPr>
+          <w:rFonts w:ascii="Consolas" w:hAnsi="Consolas"/>
+          <w:sz w:val="28"/>
+          <w:szCs w:val="28"/>
+        </w:rPr>
+        <w:t>IO Streams are of 2 types:</w:t>
+      </w:r>
+    </w:p>
+    <w:p>
+      <w:pPr>
+        <w:pStyle w:val="ListParagraph"/>
+        <w:numPr>
+          <w:ilvl w:val="0"/>
+          <w:numId w:val="25"/>
+        </w:numPr>
+        <w:rPr>
+          <w:rFonts w:ascii="Consolas" w:hAnsi="Consolas"/>
+          <w:sz w:val="28"/>
+          <w:szCs w:val="28"/>
+        </w:rPr>
+      </w:pPr>
+      <w:r>
+        <w:rPr>
+          <w:rFonts w:ascii="Consolas" w:hAnsi="Consolas"/>
+          <w:sz w:val="28"/>
+          <w:szCs w:val="28"/>
+        </w:rPr>
+        <w:t>Byte Streams</w:t>
+      </w:r>
+    </w:p>
+    <w:p>
+      <w:pPr>
+        <w:pStyle w:val="ListParagraph"/>
+        <w:numPr>
+          <w:ilvl w:val="0"/>
+          <w:numId w:val="25"/>
+        </w:numPr>
+        <w:rPr>
+          <w:rFonts w:ascii="Consolas" w:hAnsi="Consolas"/>
+          <w:sz w:val="28"/>
+          <w:szCs w:val="28"/>
+        </w:rPr>
+      </w:pPr>
+      <w:r>
+        <w:rPr>
+          <w:rFonts w:ascii="Consolas" w:hAnsi="Consolas"/>
+          <w:sz w:val="28"/>
+          <w:szCs w:val="28"/>
+        </w:rPr>
+        <w:t>Character Streams</w:t>
+      </w:r>
+    </w:p>
+    <w:p>
+      <w:pPr>
+        <w:rPr>
+          <w:rFonts w:ascii="Consolas" w:hAnsi="Consolas"/>
+          <w:sz w:val="28"/>
+          <w:szCs w:val="28"/>
+        </w:rPr>
+      </w:pPr>
+      <w:r>
+        <w:rPr>
+          <w:rFonts w:ascii="Consolas" w:hAnsi="Consolas"/>
+          <w:sz w:val="28"/>
+          <w:szCs w:val="28"/>
+          <w:highlight w:val="yellow"/>
+        </w:rPr>
+        <w:t>Byte Streams</w:t>
+      </w:r>
+    </w:p>
+    <w:p>
+      <w:pPr>
+        <w:pStyle w:val="ListParagraph"/>
+        <w:numPr>
+          <w:ilvl w:val="0"/>
+          <w:numId w:val="26"/>
+        </w:numPr>
+        <w:rPr>
+          <w:rFonts w:ascii="Consolas" w:hAnsi="Consolas"/>
+          <w:sz w:val="28"/>
+          <w:szCs w:val="28"/>
+        </w:rPr>
+      </w:pPr>
+      <w:r>
+        <w:rPr>
+          <w:rFonts w:ascii="Consolas" w:hAnsi="Consolas"/>
+          <w:sz w:val="28"/>
+          <w:szCs w:val="28"/>
+        </w:rPr>
+        <w:t>FileInputStream</w:t>
+      </w:r>
+      <w:r>
+        <w:rPr>
+          <w:rFonts w:ascii="Consolas" w:hAnsi="Consolas"/>
+          <w:sz w:val="28"/>
+          <w:szCs w:val="28"/>
+        </w:rPr>
+        <w:t>: reads binary data</w:t>
+      </w:r>
+    </w:p>
+    <w:p>
+      <w:pPr>
+        <w:pStyle w:val="ListParagraph"/>
+        <w:numPr>
+          <w:ilvl w:val="0"/>
+          <w:numId w:val="26"/>
+        </w:numPr>
+        <w:rPr>
+          <w:rFonts w:ascii="Consolas" w:hAnsi="Consolas"/>
+          <w:sz w:val="28"/>
+          <w:szCs w:val="28"/>
+        </w:rPr>
+      </w:pPr>
+      <w:r>
+        <w:rPr>
+          <w:rFonts w:ascii="Consolas" w:hAnsi="Consolas"/>
+          <w:sz w:val="28"/>
+          <w:szCs w:val="28"/>
+        </w:rPr>
+        <w:t>FileOutputStream</w:t>
+      </w:r>
+      <w:r>
+        <w:rPr>
+          <w:rFonts w:ascii="Consolas" w:hAnsi="Consolas"/>
+          <w:sz w:val="28"/>
+          <w:szCs w:val="28"/>
+        </w:rPr>
+        <w:t>: writes binary data</w:t>
+      </w:r>
+    </w:p>
+    <w:p>
+      <w:pPr>
+        <w:pStyle w:val="ListParagraph"/>
+        <w:numPr>
+          <w:ilvl w:val="0"/>
+          <w:numId w:val="26"/>
+        </w:numPr>
+        <w:rPr>
+          <w:rFonts w:ascii="Consolas" w:hAnsi="Consolas"/>
+          <w:sz w:val="28"/>
+          <w:szCs w:val="28"/>
+        </w:rPr>
+      </w:pPr>
+      <w:r>
+        <w:rPr>
+          <w:rFonts w:ascii="Consolas" w:hAnsi="Consolas"/>
+          <w:sz w:val="28"/>
+          <w:szCs w:val="28"/>
+        </w:rPr>
+        <w:t>BufferedInputStream</w:t>
+      </w:r>
+      <w:r>
+        <w:rPr>
+          <w:rFonts w:ascii="Consolas" w:hAnsi="Consolas"/>
+          <w:sz w:val="28"/>
+          <w:szCs w:val="28"/>
+        </w:rPr>
+        <w:t>: reads binary data from buffer</w:t>
+      </w:r>
+    </w:p>
+    <w:p>
+      <w:pPr>
+        <w:pStyle w:val="ListParagraph"/>
+        <w:numPr>
+          <w:ilvl w:val="0"/>
+          <w:numId w:val="26"/>
+        </w:numPr>
+        <w:rPr>
+          <w:rFonts w:ascii="Consolas" w:hAnsi="Consolas"/>
+          <w:sz w:val="28"/>
+          <w:szCs w:val="28"/>
+        </w:rPr>
+      </w:pPr>
+      <w:r>
+        <w:rPr>
+          <w:rFonts w:ascii="Consolas" w:hAnsi="Consolas"/>
+          <w:sz w:val="28"/>
+          <w:szCs w:val="28"/>
+        </w:rPr>
+        <w:t>BufferedOutputStream</w:t>
+      </w:r>
+      <w:r>
+        <w:rPr>
+          <w:rFonts w:ascii="Consolas" w:hAnsi="Consolas"/>
+          <w:sz w:val="28"/>
+          <w:szCs w:val="28"/>
+        </w:rPr>
+        <w:t>: writes data to buffer</w:t>
+      </w:r>
+    </w:p>
+    <w:p>
+      <w:pPr>
+        <w:pStyle w:val="ListParagraph"/>
+        <w:numPr>
+          <w:ilvl w:val="0"/>
+          <w:numId w:val="26"/>
+        </w:numPr>
+        <w:rPr>
+          <w:rFonts w:ascii="Consolas" w:hAnsi="Consolas"/>
+          <w:sz w:val="28"/>
+          <w:szCs w:val="28"/>
+        </w:rPr>
+      </w:pPr>
+      <w:r>
+        <w:rPr>
+          <w:rFonts w:ascii="Consolas" w:hAnsi="Consolas"/>
+          <w:sz w:val="28"/>
+          <w:szCs w:val="28"/>
+        </w:rPr>
+        <w:t>ObjectInputStream</w:t>
+      </w:r>
+      <w:r>
+        <w:rPr>
+          <w:rFonts w:ascii="Consolas" w:hAnsi="Consolas"/>
+          <w:sz w:val="28"/>
+          <w:szCs w:val="28"/>
+        </w:rPr>
+        <w:t>: reads complex data (object)</w:t>
+      </w:r>
+    </w:p>
+    <w:p>
+      <w:pPr>
+        <w:pStyle w:val="ListParagraph"/>
+        <w:numPr>
+          <w:ilvl w:val="0"/>
+          <w:numId w:val="26"/>
+        </w:numPr>
+        <w:rPr>
+          <w:rFonts w:ascii="Consolas" w:hAnsi="Consolas"/>
+          <w:sz w:val="28"/>
+          <w:szCs w:val="28"/>
+        </w:rPr>
+      </w:pPr>
+      <w:r>
+        <w:rPr>
+          <w:rFonts w:ascii="Consolas" w:hAnsi="Consolas"/>
+          <w:sz w:val="28"/>
+          <w:szCs w:val="28"/>
+        </w:rPr>
+        <w:t>ObjectOutputStream</w:t>
+      </w:r>
+      <w:r>
+        <w:rPr>
+          <w:rFonts w:ascii="Consolas" w:hAnsi="Consolas"/>
+          <w:sz w:val="28"/>
+          <w:szCs w:val="28"/>
+        </w:rPr>
+        <w:t>: writes complex data (object)</w:t>
+      </w:r>
+    </w:p>
+    <w:p>
+      <w:pPr>
+        <w:rPr>
+          <w:rFonts w:ascii="Consolas" w:hAnsi="Consolas"/>
+          <w:sz w:val="28"/>
+          <w:szCs w:val="28"/>
+        </w:rPr>
+      </w:pPr>
+    </w:p>
+    <w:p>
+      <w:pPr>
+        <w:rPr>
+          <w:rFonts w:ascii="Consolas" w:hAnsi="Consolas"/>
+          <w:sz w:val="28"/>
+          <w:szCs w:val="28"/>
+        </w:rPr>
+      </w:pPr>
+      <w:r>
+        <w:rPr>
+          <w:rFonts w:ascii="Consolas" w:hAnsi="Consolas"/>
+          <w:sz w:val="28"/>
+          <w:szCs w:val="28"/>
+          <w:highlight w:val="yellow"/>
+        </w:rPr>
+        <w:t>Character Streams</w:t>
+      </w:r>
+    </w:p>
+    <w:p>
+      <w:pPr>
+        <w:pStyle w:val="ListParagraph"/>
+        <w:numPr>
+          <w:ilvl w:val="0"/>
+          <w:numId w:val="27"/>
+        </w:numPr>
+        <w:rPr>
+          <w:rFonts w:ascii="Consolas" w:hAnsi="Consolas"/>
+          <w:sz w:val="28"/>
+          <w:szCs w:val="28"/>
+        </w:rPr>
+      </w:pPr>
+      <w:r>
+        <w:rPr>
+          <w:rFonts w:ascii="Consolas" w:hAnsi="Consolas"/>
+          <w:sz w:val="28"/>
+          <w:szCs w:val="28"/>
+        </w:rPr>
+        <w:t>FileReader</w:t>
+      </w:r>
+      <w:r>
+        <w:rPr>
+          <w:rFonts w:ascii="Consolas" w:hAnsi="Consolas"/>
+          <w:sz w:val="28"/>
+          <w:szCs w:val="28"/>
+        </w:rPr>
+        <w:t>: reads text files</w:t>
+      </w:r>
+    </w:p>
+    <w:p>
+      <w:pPr>
+        <w:pStyle w:val="ListParagraph"/>
+        <w:numPr>
+          <w:ilvl w:val="0"/>
+          <w:numId w:val="27"/>
+        </w:numPr>
+        <w:rPr>
+          <w:rFonts w:ascii="Consolas" w:hAnsi="Consolas"/>
+          <w:sz w:val="28"/>
+          <w:szCs w:val="28"/>
+        </w:rPr>
+      </w:pPr>
+      <w:r>
+        <w:rPr>
+          <w:rFonts w:ascii="Consolas" w:hAnsi="Consolas"/>
+          <w:sz w:val="28"/>
+          <w:szCs w:val="28"/>
+        </w:rPr>
+        <w:t>FileWriter</w:t>
+      </w:r>
+      <w:r>
+        <w:rPr>
+          <w:rFonts w:ascii="Consolas" w:hAnsi="Consolas"/>
+          <w:sz w:val="28"/>
+          <w:szCs w:val="28"/>
+        </w:rPr>
+        <w:t>: writes to text files</w:t>
+      </w:r>
+    </w:p>
+    <w:p>
+      <w:pPr>
+        <w:pStyle w:val="ListParagraph"/>
+        <w:numPr>
+          <w:ilvl w:val="0"/>
+          <w:numId w:val="27"/>
+        </w:numPr>
+        <w:rPr>
+          <w:rFonts w:ascii="Consolas" w:hAnsi="Consolas"/>
+          <w:sz w:val="28"/>
+          <w:szCs w:val="28"/>
+        </w:rPr>
+      </w:pPr>
+      <w:r>
+        <w:rPr>
+          <w:rFonts w:ascii="Consolas" w:hAnsi="Consolas"/>
+          <w:sz w:val="28"/>
+          <w:szCs w:val="28"/>
+        </w:rPr>
+        <w:t>BufferedReader</w:t>
+      </w:r>
+      <w:r>
+        <w:rPr>
+          <w:rFonts w:ascii="Consolas" w:hAnsi="Consolas"/>
+          <w:sz w:val="28"/>
+          <w:szCs w:val="28"/>
+        </w:rPr>
+        <w:t>: reads character data from buffer</w:t>
+      </w:r>
+    </w:p>
+    <w:p>
+      <w:pPr>
+        <w:pStyle w:val="ListParagraph"/>
+        <w:numPr>
+          <w:ilvl w:val="0"/>
+          <w:numId w:val="27"/>
+        </w:numPr>
+        <w:rPr>
+          <w:rFonts w:ascii="Consolas" w:hAnsi="Consolas"/>
+          <w:sz w:val="28"/>
+          <w:szCs w:val="28"/>
+        </w:rPr>
+      </w:pPr>
+      <w:r>
+        <w:rPr>
+          <w:rFonts w:ascii="Consolas" w:hAnsi="Consolas"/>
+          <w:sz w:val="28"/>
+          <w:szCs w:val="28"/>
+        </w:rPr>
+        <w:t>BufferedWriter</w:t>
+      </w:r>
+      <w:r>
+        <w:rPr>
+          <w:rFonts w:ascii="Consolas" w:hAnsi="Consolas"/>
+          <w:sz w:val="28"/>
+          <w:szCs w:val="28"/>
+        </w:rPr>
+        <w:t>: writes character data to buffer</w:t>
+      </w:r>
+    </w:p>
+    <w:p>
+      <w:pPr>
+        <w:rPr>
+          <w:rFonts w:ascii="Consolas" w:hAnsi="Consolas"/>
+          <w:sz w:val="28"/>
+          <w:szCs w:val="28"/>
+        </w:rPr>
+      </w:pPr>
+    </w:p>
+    <w:p>
+      <w:pPr>
+        <w:rPr>
+          <w:rFonts w:ascii="Consolas" w:hAnsi="Consolas"/>
+          <w:sz w:val="28"/>
+          <w:szCs w:val="28"/>
+        </w:rPr>
+      </w:pPr>
+    </w:p>
+    <w:p>
+      <w:pPr>
+        <w:rPr>
+          <w:rFonts w:ascii="Consolas" w:hAnsi="Consolas"/>
+          <w:sz w:val="28"/>
+          <w:szCs w:val="28"/>
+        </w:rPr>
+      </w:pPr>
+    </w:p>
+    <w:p>
+      <w:pPr>
+        <w:rPr>
+          <w:rFonts w:ascii="Consolas" w:hAnsi="Consolas"/>
+          <w:sz w:val="28"/>
+          <w:szCs w:val="28"/>
+        </w:rPr>
+      </w:pPr>
+      <w:r>
+        <w:rPr>
+          <w:rFonts w:ascii="Consolas" w:hAnsi="Consolas"/>
+          <w:sz w:val="28"/>
+          <w:szCs w:val="28"/>
+          <w:highlight w:val="yellow"/>
+        </w:rPr>
+        <w:t>Requirement:</w:t>
+      </w:r>
+    </w:p>
+    <w:p>
+      <w:pPr>
+        <w:pStyle w:val="ListParagraph"/>
+        <w:numPr>
+          <w:ilvl w:val="0"/>
+          <w:numId w:val="28"/>
+        </w:numPr>
+        <w:rPr>
+          <w:rFonts w:ascii="Consolas" w:hAnsi="Consolas"/>
+          <w:sz w:val="28"/>
+          <w:szCs w:val="28"/>
+        </w:rPr>
+      </w:pPr>
+      <w:r>
+        <w:rPr>
+          <w:rFonts w:ascii="Consolas" w:hAnsi="Consolas"/>
+          <w:sz w:val="28"/>
+          <w:szCs w:val="28"/>
+        </w:rPr>
+        <w:t xml:space="preserve">Create another DAO implementation on User Profile Example </w:t>
+      </w:r>
+    </w:p>
+    <w:p>
+      <w:pPr>
+        <w:pStyle w:val="ListParagraph"/>
+        <w:numPr>
+          <w:ilvl w:val="0"/>
+          <w:numId w:val="28"/>
+        </w:numPr>
+        <w:rPr>
+          <w:rFonts w:ascii="Consolas" w:hAnsi="Consolas"/>
+          <w:sz w:val="28"/>
+          <w:szCs w:val="28"/>
+        </w:rPr>
+      </w:pPr>
+      <w:r>
+        <w:rPr>
+          <w:rFonts w:ascii="Consolas" w:hAnsi="Consolas"/>
+          <w:sz w:val="28"/>
+          <w:szCs w:val="28"/>
+        </w:rPr>
+        <w:t>Use ArrayList</w:t>
+      </w:r>
+    </w:p>
+    <w:p>
+      <w:pPr>
+        <w:pStyle w:val="ListParagraph"/>
+        <w:numPr>
+          <w:ilvl w:val="0"/>
+          <w:numId w:val="28"/>
+        </w:numPr>
+        <w:rPr>
+          <w:rFonts w:ascii="Consolas" w:hAnsi="Consolas"/>
+          <w:sz w:val="28"/>
+          <w:szCs w:val="28"/>
+        </w:rPr>
+      </w:pPr>
+      <w:r>
+        <w:rPr>
+          <w:rFonts w:ascii="Consolas" w:hAnsi="Consolas"/>
+          <w:sz w:val="28"/>
+          <w:szCs w:val="28"/>
+        </w:rPr>
+        <w:lastRenderedPageBreak/>
+        <w:t>Change the factory pattern to return this new DAO instance instead of old one</w:t>
+      </w:r>
+    </w:p>
+    <w:p>
+      <w:pPr>
+        <w:rPr>
+          <w:rFonts w:ascii="Consolas" w:hAnsi="Consolas"/>
+          <w:sz w:val="28"/>
+          <w:szCs w:val="28"/>
+        </w:rPr>
+      </w:pPr>
+      <w:r>
+        <w:rPr>
+          <w:rFonts w:ascii="Consolas" w:hAnsi="Consolas"/>
+          <w:sz w:val="28"/>
+          <w:szCs w:val="28"/>
+          <w:highlight w:val="yellow"/>
+        </w:rPr>
+        <w:t>Note:</w:t>
+      </w:r>
+      <w:r>
+        <w:rPr>
+          <w:rFonts w:ascii="Consolas" w:hAnsi="Consolas"/>
+          <w:sz w:val="28"/>
+          <w:szCs w:val="28"/>
+        </w:rPr>
+        <w:t xml:space="preserve"> Here only DAO layer &amp; factory pattern changes</w:t>
+      </w:r>
     </w:p>
     <w:p>
       <w:pPr>
@@ -13092,6 +13706,95 @@
     </w:lvl>
   </w:abstractNum>
   <w:abstractNum w:abstractNumId="6">
+    <w:nsid w:val="241B658C"/>
+    <w:multiLevelType w:val="hybridMultilevel"/>
+    <w:tmpl w:val="AD788136"/>
+    <w:lvl w:ilvl="0" w:tplc="4009000F">
+      <w:start w:val="1"/>
+      <w:numFmt w:val="decimal"/>
+      <w:lvlText w:val="%1."/>
+      <w:lvlJc w:val="left"/>
+      <w:pPr>
+        <w:ind w:left="720" w:hanging="360"/>
+      </w:pPr>
+      <w:rPr>
+        <w:rFonts w:hint="default"/>
+      </w:rPr>
+    </w:lvl>
+    <w:lvl w:ilvl="1" w:tplc="40090019" w:tentative="1">
+      <w:start w:val="1"/>
+      <w:numFmt w:val="lowerLetter"/>
+      <w:lvlText w:val="%2."/>
+      <w:lvlJc w:val="left"/>
+      <w:pPr>
+        <w:ind w:left="1440" w:hanging="360"/>
+      </w:pPr>
+    </w:lvl>
+    <w:lvl w:ilvl="2" w:tplc="4009001B" w:tentative="1">
+      <w:start w:val="1"/>
+      <w:numFmt w:val="lowerRoman"/>
+      <w:lvlText w:val="%3."/>
+      <w:lvlJc w:val="right"/>
+      <w:pPr>
+        <w:ind w:left="2160" w:hanging="180"/>
+      </w:pPr>
+    </w:lvl>
+    <w:lvl w:ilvl="3" w:tplc="4009000F" w:tentative="1">
+      <w:start w:val="1"/>
+      <w:numFmt w:val="decimal"/>
+      <w:lvlText w:val="%4."/>
+      <w:lvlJc w:val="left"/>
+      <w:pPr>
+        <w:ind w:left="2880" w:hanging="360"/>
+      </w:pPr>
+    </w:lvl>
+    <w:lvl w:ilvl="4" w:tplc="40090019" w:tentative="1">
+      <w:start w:val="1"/>
+      <w:numFmt w:val="lowerLetter"/>
+      <w:lvlText w:val="%5."/>
+      <w:lvlJc w:val="left"/>
+      <w:pPr>
+        <w:ind w:left="3600" w:hanging="360"/>
+      </w:pPr>
+    </w:lvl>
+    <w:lvl w:ilvl="5" w:tplc="4009001B" w:tentative="1">
+      <w:start w:val="1"/>
+      <w:numFmt w:val="lowerRoman"/>
+      <w:lvlText w:val="%6."/>
+      <w:lvlJc w:val="right"/>
+      <w:pPr>
+        <w:ind w:left="4320" w:hanging="180"/>
+      </w:pPr>
+    </w:lvl>
+    <w:lvl w:ilvl="6" w:tplc="4009000F" w:tentative="1">
+      <w:start w:val="1"/>
+      <w:numFmt w:val="decimal"/>
+      <w:lvlText w:val="%7."/>
+      <w:lvlJc w:val="left"/>
+      <w:pPr>
+        <w:ind w:left="5040" w:hanging="360"/>
+      </w:pPr>
+    </w:lvl>
+    <w:lvl w:ilvl="7" w:tplc="40090019" w:tentative="1">
+      <w:start w:val="1"/>
+      <w:numFmt w:val="lowerLetter"/>
+      <w:lvlText w:val="%8."/>
+      <w:lvlJc w:val="left"/>
+      <w:pPr>
+        <w:ind w:left="5760" w:hanging="360"/>
+      </w:pPr>
+    </w:lvl>
+    <w:lvl w:ilvl="8" w:tplc="4009001B" w:tentative="1">
+      <w:start w:val="1"/>
+      <w:numFmt w:val="lowerRoman"/>
+      <w:lvlText w:val="%9."/>
+      <w:lvlJc w:val="right"/>
+      <w:pPr>
+        <w:ind w:left="6480" w:hanging="180"/>
+      </w:pPr>
+    </w:lvl>
+  </w:abstractNum>
+  <w:abstractNum w:abstractNumId="7">
     <w:nsid w:val="283530B4"/>
     <w:multiLevelType w:val="hybridMultilevel"/>
     <w:tmpl w:val="44F024DA"/>
@@ -13180,7 +13883,7 @@
       </w:pPr>
     </w:lvl>
   </w:abstractNum>
-  <w:abstractNum w:abstractNumId="7">
+  <w:abstractNum w:abstractNumId="8">
     <w:nsid w:val="28C41B39"/>
     <w:multiLevelType w:val="hybridMultilevel"/>
     <w:tmpl w:val="2B4AFA08"/>
@@ -13269,7 +13972,7 @@
       </w:pPr>
     </w:lvl>
   </w:abstractNum>
-  <w:abstractNum w:abstractNumId="8">
+  <w:abstractNum w:abstractNumId="9">
     <w:nsid w:val="30DB00A9"/>
     <w:multiLevelType w:val="hybridMultilevel"/>
     <w:tmpl w:val="AE300FDA"/>
@@ -13358,7 +14061,7 @@
       </w:pPr>
     </w:lvl>
   </w:abstractNum>
-  <w:abstractNum w:abstractNumId="9">
+  <w:abstractNum w:abstractNumId="10">
     <w:nsid w:val="35C222FC"/>
     <w:multiLevelType w:val="hybridMultilevel"/>
     <w:tmpl w:val="38EE63A6"/>
@@ -13447,7 +14150,7 @@
       </w:pPr>
     </w:lvl>
   </w:abstractNum>
-  <w:abstractNum w:abstractNumId="10">
+  <w:abstractNum w:abstractNumId="11">
     <w:nsid w:val="37434C9D"/>
     <w:multiLevelType w:val="hybridMultilevel"/>
     <w:tmpl w:val="EE500A44"/>
@@ -13559,7 +14262,7 @@
       </w:rPr>
     </w:lvl>
   </w:abstractNum>
-  <w:abstractNum w:abstractNumId="11">
+  <w:abstractNum w:abstractNumId="12">
     <w:nsid w:val="3CCC2999"/>
     <w:multiLevelType w:val="hybridMultilevel"/>
     <w:tmpl w:val="D32E18F4"/>
@@ -13648,7 +14351,7 @@
       </w:pPr>
     </w:lvl>
   </w:abstractNum>
-  <w:abstractNum w:abstractNumId="12">
+  <w:abstractNum w:abstractNumId="13">
     <w:nsid w:val="3DE24420"/>
     <w:multiLevelType w:val="hybridMultilevel"/>
     <w:tmpl w:val="9746073C"/>
@@ -13737,7 +14440,96 @@
       </w:pPr>
     </w:lvl>
   </w:abstractNum>
-  <w:abstractNum w:abstractNumId="13">
+  <w:abstractNum w:abstractNumId="14">
+    <w:nsid w:val="3E3D714B"/>
+    <w:multiLevelType w:val="hybridMultilevel"/>
+    <w:tmpl w:val="6FA6984C"/>
+    <w:lvl w:ilvl="0" w:tplc="4009000F">
+      <w:start w:val="1"/>
+      <w:numFmt w:val="decimal"/>
+      <w:lvlText w:val="%1."/>
+      <w:lvlJc w:val="left"/>
+      <w:pPr>
+        <w:ind w:left="720" w:hanging="360"/>
+      </w:pPr>
+      <w:rPr>
+        <w:rFonts w:hint="default"/>
+      </w:rPr>
+    </w:lvl>
+    <w:lvl w:ilvl="1" w:tplc="40090019" w:tentative="1">
+      <w:start w:val="1"/>
+      <w:numFmt w:val="lowerLetter"/>
+      <w:lvlText w:val="%2."/>
+      <w:lvlJc w:val="left"/>
+      <w:pPr>
+        <w:ind w:left="1440" w:hanging="360"/>
+      </w:pPr>
+    </w:lvl>
+    <w:lvl w:ilvl="2" w:tplc="4009001B" w:tentative="1">
+      <w:start w:val="1"/>
+      <w:numFmt w:val="lowerRoman"/>
+      <w:lvlText w:val="%3."/>
+      <w:lvlJc w:val="right"/>
+      <w:pPr>
+        <w:ind w:left="2160" w:hanging="180"/>
+      </w:pPr>
+    </w:lvl>
+    <w:lvl w:ilvl="3" w:tplc="4009000F" w:tentative="1">
+      <w:start w:val="1"/>
+      <w:numFmt w:val="decimal"/>
+      <w:lvlText w:val="%4."/>
+      <w:lvlJc w:val="left"/>
+      <w:pPr>
+        <w:ind w:left="2880" w:hanging="360"/>
+      </w:pPr>
+    </w:lvl>
+    <w:lvl w:ilvl="4" w:tplc="40090019" w:tentative="1">
+      <w:start w:val="1"/>
+      <w:numFmt w:val="lowerLetter"/>
+      <w:lvlText w:val="%5."/>
+      <w:lvlJc w:val="left"/>
+      <w:pPr>
+        <w:ind w:left="3600" w:hanging="360"/>
+      </w:pPr>
+    </w:lvl>
+    <w:lvl w:ilvl="5" w:tplc="4009001B" w:tentative="1">
+      <w:start w:val="1"/>
+      <w:numFmt w:val="lowerRoman"/>
+      <w:lvlText w:val="%6."/>
+      <w:lvlJc w:val="right"/>
+      <w:pPr>
+        <w:ind w:left="4320" w:hanging="180"/>
+      </w:pPr>
+    </w:lvl>
+    <w:lvl w:ilvl="6" w:tplc="4009000F" w:tentative="1">
+      <w:start w:val="1"/>
+      <w:numFmt w:val="decimal"/>
+      <w:lvlText w:val="%7."/>
+      <w:lvlJc w:val="left"/>
+      <w:pPr>
+        <w:ind w:left="5040" w:hanging="360"/>
+      </w:pPr>
+    </w:lvl>
+    <w:lvl w:ilvl="7" w:tplc="40090019" w:tentative="1">
+      <w:start w:val="1"/>
+      <w:numFmt w:val="lowerLetter"/>
+      <w:lvlText w:val="%8."/>
+      <w:lvlJc w:val="left"/>
+      <w:pPr>
+        <w:ind w:left="5760" w:hanging="360"/>
+      </w:pPr>
+    </w:lvl>
+    <w:lvl w:ilvl="8" w:tplc="4009001B" w:tentative="1">
+      <w:start w:val="1"/>
+      <w:numFmt w:val="lowerRoman"/>
+      <w:lvlText w:val="%9."/>
+      <w:lvlJc w:val="right"/>
+      <w:pPr>
+        <w:ind w:left="6480" w:hanging="180"/>
+      </w:pPr>
+    </w:lvl>
+  </w:abstractNum>
+  <w:abstractNum w:abstractNumId="15">
     <w:nsid w:val="41C43268"/>
     <w:multiLevelType w:val="hybridMultilevel"/>
     <w:tmpl w:val="6CE62BDA"/>
@@ -13826,7 +14618,7 @@
       </w:pPr>
     </w:lvl>
   </w:abstractNum>
-  <w:abstractNum w:abstractNumId="14">
+  <w:abstractNum w:abstractNumId="16">
     <w:nsid w:val="4C2B5ABF"/>
     <w:multiLevelType w:val="hybridMultilevel"/>
     <w:tmpl w:val="F656E18C"/>
@@ -13915,7 +14707,7 @@
       </w:pPr>
     </w:lvl>
   </w:abstractNum>
-  <w:abstractNum w:abstractNumId="15">
+  <w:abstractNum w:abstractNumId="17">
     <w:nsid w:val="4F78646A"/>
     <w:multiLevelType w:val="hybridMultilevel"/>
     <w:tmpl w:val="58927646"/>
@@ -14004,7 +14796,7 @@
       </w:pPr>
     </w:lvl>
   </w:abstractNum>
-  <w:abstractNum w:abstractNumId="16">
+  <w:abstractNum w:abstractNumId="18">
     <w:nsid w:val="57F7591A"/>
     <w:multiLevelType w:val="hybridMultilevel"/>
     <w:tmpl w:val="7368C6EC"/>
@@ -14093,7 +14885,7 @@
       </w:pPr>
     </w:lvl>
   </w:abstractNum>
-  <w:abstractNum w:abstractNumId="17">
+  <w:abstractNum w:abstractNumId="19">
     <w:nsid w:val="5BE47480"/>
     <w:multiLevelType w:val="hybridMultilevel"/>
     <w:tmpl w:val="9D12584A"/>
@@ -14182,7 +14974,96 @@
       </w:pPr>
     </w:lvl>
   </w:abstractNum>
-  <w:abstractNum w:abstractNumId="18">
+  <w:abstractNum w:abstractNumId="20">
+    <w:nsid w:val="61293BE2"/>
+    <w:multiLevelType w:val="hybridMultilevel"/>
+    <w:tmpl w:val="B7FA6E88"/>
+    <w:lvl w:ilvl="0" w:tplc="4009000F">
+      <w:start w:val="1"/>
+      <w:numFmt w:val="decimal"/>
+      <w:lvlText w:val="%1."/>
+      <w:lvlJc w:val="left"/>
+      <w:pPr>
+        <w:ind w:left="720" w:hanging="360"/>
+      </w:pPr>
+      <w:rPr>
+        <w:rFonts w:hint="default"/>
+      </w:rPr>
+    </w:lvl>
+    <w:lvl w:ilvl="1" w:tplc="40090019" w:tentative="1">
+      <w:start w:val="1"/>
+      <w:numFmt w:val="lowerLetter"/>
+      <w:lvlText w:val="%2."/>
+      <w:lvlJc w:val="left"/>
+      <w:pPr>
+        <w:ind w:left="1440" w:hanging="360"/>
+      </w:pPr>
+    </w:lvl>
+    <w:lvl w:ilvl="2" w:tplc="4009001B" w:tentative="1">
+      <w:start w:val="1"/>
+      <w:numFmt w:val="lowerRoman"/>
+      <w:lvlText w:val="%3."/>
+      <w:lvlJc w:val="right"/>
+      <w:pPr>
+        <w:ind w:left="2160" w:hanging="180"/>
+      </w:pPr>
+    </w:lvl>
+    <w:lvl w:ilvl="3" w:tplc="4009000F" w:tentative="1">
+      <w:start w:val="1"/>
+      <w:numFmt w:val="decimal"/>
+      <w:lvlText w:val="%4."/>
+      <w:lvlJc w:val="left"/>
+      <w:pPr>
+        <w:ind w:left="2880" w:hanging="360"/>
+      </w:pPr>
+    </w:lvl>
+    <w:lvl w:ilvl="4" w:tplc="40090019" w:tentative="1">
+      <w:start w:val="1"/>
+      <w:numFmt w:val="lowerLetter"/>
+      <w:lvlText w:val="%5."/>
+      <w:lvlJc w:val="left"/>
+      <w:pPr>
+        <w:ind w:left="3600" w:hanging="360"/>
+      </w:pPr>
+    </w:lvl>
+    <w:lvl w:ilvl="5" w:tplc="4009001B" w:tentative="1">
+      <w:start w:val="1"/>
+      <w:numFmt w:val="lowerRoman"/>
+      <w:lvlText w:val="%6."/>
+      <w:lvlJc w:val="right"/>
+      <w:pPr>
+        <w:ind w:left="4320" w:hanging="180"/>
+      </w:pPr>
+    </w:lvl>
+    <w:lvl w:ilvl="6" w:tplc="4009000F" w:tentative="1">
+      <w:start w:val="1"/>
+      <w:numFmt w:val="decimal"/>
+      <w:lvlText w:val="%7."/>
+      <w:lvlJc w:val="left"/>
+      <w:pPr>
+        <w:ind w:left="5040" w:hanging="360"/>
+      </w:pPr>
+    </w:lvl>
+    <w:lvl w:ilvl="7" w:tplc="40090019" w:tentative="1">
+      <w:start w:val="1"/>
+      <w:numFmt w:val="lowerLetter"/>
+      <w:lvlText w:val="%8."/>
+      <w:lvlJc w:val="left"/>
+      <w:pPr>
+        <w:ind w:left="5760" w:hanging="360"/>
+      </w:pPr>
+    </w:lvl>
+    <w:lvl w:ilvl="8" w:tplc="4009001B" w:tentative="1">
+      <w:start w:val="1"/>
+      <w:numFmt w:val="lowerRoman"/>
+      <w:lvlText w:val="%9."/>
+      <w:lvlJc w:val="right"/>
+      <w:pPr>
+        <w:ind w:left="6480" w:hanging="180"/>
+      </w:pPr>
+    </w:lvl>
+  </w:abstractNum>
+  <w:abstractNum w:abstractNumId="21">
     <w:nsid w:val="6A8D76B1"/>
     <w:multiLevelType w:val="hybridMultilevel"/>
     <w:tmpl w:val="FC748BFE"/>
@@ -14271,7 +15152,96 @@
       </w:pPr>
     </w:lvl>
   </w:abstractNum>
-  <w:abstractNum w:abstractNumId="19">
+  <w:abstractNum w:abstractNumId="22">
+    <w:nsid w:val="6D2206AA"/>
+    <w:multiLevelType w:val="hybridMultilevel"/>
+    <w:tmpl w:val="960243AE"/>
+    <w:lvl w:ilvl="0" w:tplc="4009000F">
+      <w:start w:val="1"/>
+      <w:numFmt w:val="decimal"/>
+      <w:lvlText w:val="%1."/>
+      <w:lvlJc w:val="left"/>
+      <w:pPr>
+        <w:ind w:left="720" w:hanging="360"/>
+      </w:pPr>
+      <w:rPr>
+        <w:rFonts w:hint="default"/>
+      </w:rPr>
+    </w:lvl>
+    <w:lvl w:ilvl="1" w:tplc="40090019" w:tentative="1">
+      <w:start w:val="1"/>
+      <w:numFmt w:val="lowerLetter"/>
+      <w:lvlText w:val="%2."/>
+      <w:lvlJc w:val="left"/>
+      <w:pPr>
+        <w:ind w:left="1440" w:hanging="360"/>
+      </w:pPr>
+    </w:lvl>
+    <w:lvl w:ilvl="2" w:tplc="4009001B" w:tentative="1">
+      <w:start w:val="1"/>
+      <w:numFmt w:val="lowerRoman"/>
+      <w:lvlText w:val="%3."/>
+      <w:lvlJc w:val="right"/>
+      <w:pPr>
+        <w:ind w:left="2160" w:hanging="180"/>
+      </w:pPr>
+    </w:lvl>
+    <w:lvl w:ilvl="3" w:tplc="4009000F" w:tentative="1">
+      <w:start w:val="1"/>
+      <w:numFmt w:val="decimal"/>
+      <w:lvlText w:val="%4."/>
+      <w:lvlJc w:val="left"/>
+      <w:pPr>
+        <w:ind w:left="2880" w:hanging="360"/>
+      </w:pPr>
+    </w:lvl>
+    <w:lvl w:ilvl="4" w:tplc="40090019" w:tentative="1">
+      <w:start w:val="1"/>
+      <w:numFmt w:val="lowerLetter"/>
+      <w:lvlText w:val="%5."/>
+      <w:lvlJc w:val="left"/>
+      <w:pPr>
+        <w:ind w:left="3600" w:hanging="360"/>
+      </w:pPr>
+    </w:lvl>
+    <w:lvl w:ilvl="5" w:tplc="4009001B" w:tentative="1">
+      <w:start w:val="1"/>
+      <w:numFmt w:val="lowerRoman"/>
+      <w:lvlText w:val="%6."/>
+      <w:lvlJc w:val="right"/>
+      <w:pPr>
+        <w:ind w:left="4320" w:hanging="180"/>
+      </w:pPr>
+    </w:lvl>
+    <w:lvl w:ilvl="6" w:tplc="4009000F" w:tentative="1">
+      <w:start w:val="1"/>
+      <w:numFmt w:val="decimal"/>
+      <w:lvlText w:val="%7."/>
+      <w:lvlJc w:val="left"/>
+      <w:pPr>
+        <w:ind w:left="5040" w:hanging="360"/>
+      </w:pPr>
+    </w:lvl>
+    <w:lvl w:ilvl="7" w:tplc="40090019" w:tentative="1">
+      <w:start w:val="1"/>
+      <w:numFmt w:val="lowerLetter"/>
+      <w:lvlText w:val="%8."/>
+      <w:lvlJc w:val="left"/>
+      <w:pPr>
+        <w:ind w:left="5760" w:hanging="360"/>
+      </w:pPr>
+    </w:lvl>
+    <w:lvl w:ilvl="8" w:tplc="4009001B" w:tentative="1">
+      <w:start w:val="1"/>
+      <w:numFmt w:val="lowerRoman"/>
+      <w:lvlText w:val="%9."/>
+      <w:lvlJc w:val="right"/>
+      <w:pPr>
+        <w:ind w:left="6480" w:hanging="180"/>
+      </w:pPr>
+    </w:lvl>
+  </w:abstractNum>
+  <w:abstractNum w:abstractNumId="23">
     <w:nsid w:val="6E9938EB"/>
     <w:multiLevelType w:val="hybridMultilevel"/>
     <w:tmpl w:val="EEFCC780"/>
@@ -14360,7 +15330,7 @@
       </w:pPr>
     </w:lvl>
   </w:abstractNum>
-  <w:abstractNum w:abstractNumId="20">
+  <w:abstractNum w:abstractNumId="24">
     <w:nsid w:val="72F4382A"/>
     <w:multiLevelType w:val="hybridMultilevel"/>
     <w:tmpl w:val="AA92273C"/>
@@ -14449,7 +15419,7 @@
       </w:pPr>
     </w:lvl>
   </w:abstractNum>
-  <w:abstractNum w:abstractNumId="21">
+  <w:abstractNum w:abstractNumId="25">
     <w:nsid w:val="75324683"/>
     <w:multiLevelType w:val="hybridMultilevel"/>
     <w:tmpl w:val="2B780644"/>
@@ -14538,7 +15508,7 @@
       </w:pPr>
     </w:lvl>
   </w:abstractNum>
-  <w:abstractNum w:abstractNumId="22">
+  <w:abstractNum w:abstractNumId="26">
     <w:nsid w:val="7AF55C53"/>
     <w:multiLevelType w:val="hybridMultilevel"/>
     <w:tmpl w:val="1480C0CA"/>
@@ -14627,7 +15597,7 @@
       </w:pPr>
     </w:lvl>
   </w:abstractNum>
-  <w:abstractNum w:abstractNumId="23">
+  <w:abstractNum w:abstractNumId="27">
     <w:nsid w:val="7E683CCD"/>
     <w:multiLevelType w:val="hybridMultilevel"/>
     <w:tmpl w:val="6CD81CA2"/>
@@ -14717,7 +15687,7 @@
     </w:lvl>
   </w:abstractNum>
   <w:num w:numId="1">
-    <w:abstractNumId w:val="16"/>
+    <w:abstractNumId w:val="18"/>
   </w:num>
   <w:num w:numId="2">
     <w:abstractNumId w:val="2"/>
@@ -14729,64 +15699,76 @@
     <w:abstractNumId w:val="0"/>
   </w:num>
   <w:num w:numId="5">
-    <w:abstractNumId w:val="13"/>
+    <w:abstractNumId w:val="15"/>
   </w:num>
   <w:num w:numId="6">
-    <w:abstractNumId w:val="23"/>
+    <w:abstractNumId w:val="27"/>
   </w:num>
   <w:num w:numId="7">
-    <w:abstractNumId w:val="10"/>
+    <w:abstractNumId w:val="11"/>
   </w:num>
   <w:num w:numId="8">
-    <w:abstractNumId w:val="7"/>
+    <w:abstractNumId w:val="8"/>
   </w:num>
   <w:num w:numId="9">
     <w:abstractNumId w:val="4"/>
   </w:num>
   <w:num w:numId="10">
-    <w:abstractNumId w:val="15"/>
+    <w:abstractNumId w:val="17"/>
   </w:num>
   <w:num w:numId="11">
-    <w:abstractNumId w:val="19"/>
+    <w:abstractNumId w:val="23"/>
   </w:num>
   <w:num w:numId="12">
     <w:abstractNumId w:val="1"/>
   </w:num>
   <w:num w:numId="13">
-    <w:abstractNumId w:val="6"/>
+    <w:abstractNumId w:val="7"/>
   </w:num>
   <w:num w:numId="14">
     <w:abstractNumId w:val="3"/>
   </w:num>
   <w:num w:numId="15">
-    <w:abstractNumId w:val="11"/>
+    <w:abstractNumId w:val="12"/>
   </w:num>
   <w:num w:numId="16">
-    <w:abstractNumId w:val="18"/>
+    <w:abstractNumId w:val="21"/>
   </w:num>
   <w:num w:numId="17">
+    <w:abstractNumId w:val="10"/>
+  </w:num>
+  <w:num w:numId="18">
+    <w:abstractNumId w:val="13"/>
+  </w:num>
+  <w:num w:numId="19">
+    <w:abstractNumId w:val="25"/>
+  </w:num>
+  <w:num w:numId="20">
     <w:abstractNumId w:val="9"/>
   </w:num>
-  <w:num w:numId="18">
-    <w:abstractNumId w:val="12"/>
-  </w:num>
-  <w:num w:numId="19">
-    <w:abstractNumId w:val="21"/>
-  </w:num>
-  <w:num w:numId="20">
-    <w:abstractNumId w:val="8"/>
-  </w:num>
   <w:num w:numId="21">
-    <w:abstractNumId w:val="14"/>
+    <w:abstractNumId w:val="16"/>
   </w:num>
   <w:num w:numId="22">
+    <w:abstractNumId w:val="26"/>
+  </w:num>
+  <w:num w:numId="23">
+    <w:abstractNumId w:val="19"/>
+  </w:num>
+  <w:num w:numId="24">
+    <w:abstractNumId w:val="24"/>
+  </w:num>
+  <w:num w:numId="25">
+    <w:abstractNumId w:val="20"/>
+  </w:num>
+  <w:num w:numId="26">
+    <w:abstractNumId w:val="6"/>
+  </w:num>
+  <w:num w:numId="27">
     <w:abstractNumId w:val="22"/>
   </w:num>
-  <w:num w:numId="23">
-    <w:abstractNumId w:val="17"/>
-  </w:num>
-  <w:num w:numId="24">
-    <w:abstractNumId w:val="20"/>
+  <w:num w:numId="28">
+    <w:abstractNumId w:val="14"/>
   </w:num>
 </w:numbering>
 </file>

</xml_diff>